<commit_message>
doc: update daily standup meeting 27 notes
</commit_message>
<xml_diff>
--- a/Documents/Meeting Minutes/daily_standup_meeting_27.docx
+++ b/Documents/Meeting Minutes/daily_standup_meeting_27.docx
@@ -17,10 +17,10 @@
       <w:tblPr>
         <w:tblW w:w="0" w:type="dxa"/>
         <w:tblBorders>
-          <w:top w:val="outset" w:color="auto" w:sz="6" w:space="0"/>
-          <w:left w:val="outset" w:color="auto" w:sz="6" w:space="0"/>
-          <w:bottom w:val="outset" w:color="auto" w:sz="6" w:space="0"/>
-          <w:right w:val="outset" w:color="auto" w:sz="6" w:space="0"/>
+          <w:top w:val="outset" w:sz="6" w:space="0" w:color="auto"/>
+          <w:left w:val="outset" w:sz="6" w:space="0" w:color="auto"/>
+          <w:bottom w:val="outset" w:sz="6" w:space="0" w:color="auto"/>
+          <w:right w:val="outset" w:sz="6" w:space="0" w:color="auto"/>
         </w:tblBorders>
         <w:tblCellMar>
           <w:left w:w="0" w:type="dxa"/>
@@ -40,10 +40,10 @@
           <w:tcPr>
             <w:tcW w:w="4500" w:type="dxa"/>
             <w:tcBorders>
-              <w:top w:val="single" w:color="auto" w:sz="6" w:space="0"/>
-              <w:left w:val="single" w:color="auto" w:sz="6" w:space="0"/>
-              <w:bottom w:val="single" w:color="auto" w:sz="6" w:space="0"/>
-              <w:right w:val="single" w:color="auto" w:sz="6" w:space="0"/>
+              <w:top w:val="single" w:sz="6" w:space="0" w:color="auto"/>
+              <w:left w:val="single" w:sz="6" w:space="0" w:color="auto"/>
+              <w:bottom w:val="single" w:sz="6" w:space="0" w:color="auto"/>
+              <w:right w:val="single" w:sz="6" w:space="0" w:color="auto"/>
             </w:tcBorders>
             <w:shd w:val="clear" w:color="auto" w:fill="auto"/>
             <w:hideMark/>
@@ -78,10 +78,10 @@
           <w:tcPr>
             <w:tcW w:w="4500" w:type="dxa"/>
             <w:tcBorders>
-              <w:top w:val="single" w:color="auto" w:sz="6" w:space="0"/>
-              <w:left w:val="single" w:color="auto" w:sz="6" w:space="0"/>
-              <w:bottom w:val="single" w:color="auto" w:sz="6" w:space="0"/>
-              <w:right w:val="single" w:color="auto" w:sz="6" w:space="0"/>
+              <w:top w:val="single" w:sz="6" w:space="0" w:color="auto"/>
+              <w:left w:val="single" w:sz="6" w:space="0" w:color="auto"/>
+              <w:bottom w:val="single" w:sz="6" w:space="0" w:color="auto"/>
+              <w:right w:val="single" w:sz="6" w:space="0" w:color="auto"/>
             </w:tcBorders>
             <w:shd w:val="clear" w:color="auto" w:fill="auto"/>
             <w:hideMark/>
@@ -121,10 +121,10 @@
           <w:tcPr>
             <w:tcW w:w="4500" w:type="dxa"/>
             <w:tcBorders>
-              <w:top w:val="single" w:color="auto" w:sz="6" w:space="0"/>
-              <w:left w:val="single" w:color="auto" w:sz="6" w:space="0"/>
-              <w:bottom w:val="single" w:color="auto" w:sz="6" w:space="0"/>
-              <w:right w:val="single" w:color="auto" w:sz="6" w:space="0"/>
+              <w:top w:val="single" w:sz="6" w:space="0" w:color="auto"/>
+              <w:left w:val="single" w:sz="6" w:space="0" w:color="auto"/>
+              <w:bottom w:val="single" w:sz="6" w:space="0" w:color="auto"/>
+              <w:right w:val="single" w:sz="6" w:space="0" w:color="auto"/>
             </w:tcBorders>
             <w:shd w:val="clear" w:color="auto" w:fill="auto"/>
             <w:hideMark/>
@@ -162,10 +162,10 @@
           <w:tcPr>
             <w:tcW w:w="4500" w:type="dxa"/>
             <w:tcBorders>
-              <w:top w:val="single" w:color="auto" w:sz="6" w:space="0"/>
-              <w:left w:val="single" w:color="auto" w:sz="6" w:space="0"/>
-              <w:bottom w:val="single" w:color="auto" w:sz="6" w:space="0"/>
-              <w:right w:val="single" w:color="auto" w:sz="6" w:space="0"/>
+              <w:top w:val="single" w:sz="6" w:space="0" w:color="auto"/>
+              <w:left w:val="single" w:sz="6" w:space="0" w:color="auto"/>
+              <w:bottom w:val="single" w:sz="6" w:space="0" w:color="auto"/>
+              <w:right w:val="single" w:sz="6" w:space="0" w:color="auto"/>
             </w:tcBorders>
             <w:shd w:val="clear" w:color="auto" w:fill="auto"/>
             <w:hideMark/>
@@ -240,56 +240,6 @@
         <w:t> </w:t>
       </w:r>
     </w:p>
-    <w:p w14:noSpellErr="1">
-      <w:pPr>
-        <w:numPr>
-          <w:ilvl w:val="0"/>
-          <w:numId w:val="1"/>
-        </w:numPr>
-        <w:rPr/>
-      </w:pPr>
-      <w:r>
-        <w:rPr>
-          <w:lang w:val="en-GB"/>
-        </w:rPr>
-        <w:t>Name:  Sarah Goburdhun</w:t>
-      </w:r>
-      <w:r>
-        <w:tab/>
-      </w:r>
-      <w:r>
-        <w:tab/>
-      </w:r>
-      <w:r>
-        <w:tab/>
-      </w:r>
-      <w:r>
-        <w:tab/>
-      </w:r>
-      <w:r>
-        <w:rPr>
-          <w:lang w:val="en-GB"/>
-        </w:rPr>
-        <w:t xml:space="preserve">Attended? </w:t>
-      </w:r>
-      <w:r>
-        <w:rPr>
-          <w:highlight w:val="green"/>
-          <w:lang w:val="en-GB"/>
-        </w:rPr>
-        <w:t>YES</w:t>
-      </w:r>
-      <w:r>
-        <w:rPr>
-          <w:lang w:val="en-GB"/>
-        </w:rPr>
-        <w:t>/NO   </w:t>
-      </w:r>
-      <w:r>
-        <w:rPr/>
-        <w:t> </w:t>
-      </w:r>
-    </w:p>
     <w:p>
       <w:pPr>
         <w:numPr>
@@ -301,18 +251,12 @@
         <w:rPr>
           <w:lang w:val="en-GB"/>
         </w:rPr>
-        <w:t>Name:</w:t>
+        <w:t>Name:  Sarah Goburdhun</w:t>
       </w:r>
       <w:r>
         <w:tab/>
       </w:r>
       <w:r>
-        <w:rPr>
-          <w:lang w:val="en-GB"/>
-        </w:rPr>
-        <w:t xml:space="preserve">Favour Esset </w:t>
-      </w:r>
-      <w:r>
         <w:tab/>
       </w:r>
       <w:r>
@@ -322,12 +266,6 @@
         <w:tab/>
       </w:r>
       <w:r>
-        <w:tab/>
-      </w:r>
-      <w:r>
-        <w:tab/>
-      </w:r>
-      <w:r>
         <w:rPr>
           <w:lang w:val="en-GB"/>
         </w:rPr>
@@ -344,7 +282,7 @@
         <w:rPr>
           <w:lang w:val="en-GB"/>
         </w:rPr>
-        <w:t>/NO </w:t>
+        <w:t>/NO   </w:t>
       </w:r>
       <w:r>
         <w:t> </w:t>
@@ -356,7 +294,6 @@
           <w:ilvl w:val="0"/>
           <w:numId w:val="3"/>
         </w:numPr>
-        <w:rPr/>
       </w:pPr>
       <w:r>
         <w:rPr>
@@ -371,13 +308,7 @@
         <w:rPr>
           <w:lang w:val="en-GB"/>
         </w:rPr>
-        <w:t xml:space="preserve">Koller Melanie </w:t>
-      </w:r>
-      <w:r>
-        <w:rPr>
-          <w:lang w:val="en-GB"/>
-        </w:rPr>
-        <w:t>Turinabo</w:t>
+        <w:t xml:space="preserve">Favour Esset </w:t>
       </w:r>
       <w:r>
         <w:tab/>
@@ -389,6 +320,12 @@
         <w:tab/>
       </w:r>
       <w:r>
+        <w:tab/>
+      </w:r>
+      <w:r>
+        <w:tab/>
+      </w:r>
+      <w:r>
         <w:rPr>
           <w:lang w:val="en-GB"/>
         </w:rPr>
@@ -396,10 +333,6 @@
       </w:r>
       <w:r>
         <w:rPr>
-          <w:rFonts w:ascii="Calibri" w:hAnsi="Calibri" w:eastAsia="Calibri" w:cs="Calibri"/>
-          <w:noProof w:val="0"/>
-          <w:sz w:val="24"/>
-          <w:szCs w:val="24"/>
           <w:highlight w:val="green"/>
           <w:lang w:val="en-GB"/>
         </w:rPr>
@@ -409,10 +342,9 @@
         <w:rPr>
           <w:lang w:val="en-GB"/>
         </w:rPr>
-        <w:t>/NO  </w:t>
-      </w:r>
-      <w:r>
-        <w:rPr/>
+        <w:t>/NO </w:t>
+      </w:r>
+      <w:r>
         <w:t> </w:t>
       </w:r>
     </w:p>
@@ -422,7 +354,6 @@
           <w:ilvl w:val="0"/>
           <w:numId w:val="4"/>
         </w:numPr>
-        <w:rPr/>
       </w:pPr>
       <w:r>
         <w:rPr>
@@ -437,8 +368,16 @@
         <w:rPr>
           <w:lang w:val="en-GB"/>
         </w:rPr>
-        <w:t>Samuel Kingsley</w:t>
-      </w:r>
+        <w:t xml:space="preserve">Koller Melanie </w:t>
+      </w:r>
+      <w:proofErr w:type="spellStart"/>
+      <w:r>
+        <w:rPr>
+          <w:lang w:val="en-GB"/>
+        </w:rPr>
+        <w:t>Turinabo</w:t>
+      </w:r>
+      <w:proofErr w:type="spellEnd"/>
       <w:r>
         <w:tab/>
       </w:r>
@@ -449,9 +388,6 @@
         <w:tab/>
       </w:r>
       <w:r>
-        <w:tab/>
-      </w:r>
-      <w:r>
         <w:rPr>
           <w:lang w:val="en-GB"/>
         </w:rPr>
@@ -459,6 +395,7 @@
       </w:r>
       <w:r>
         <w:rPr>
+          <w:rFonts w:ascii="Calibri" w:eastAsia="Calibri" w:hAnsi="Calibri" w:cs="Calibri"/>
           <w:highlight w:val="green"/>
           <w:lang w:val="en-GB"/>
         </w:rPr>
@@ -471,7 +408,6 @@
         <w:t>/NO  </w:t>
       </w:r>
       <w:r>
-        <w:rPr/>
         <w:t> </w:t>
       </w:r>
     </w:p>
@@ -481,7 +417,6 @@
           <w:ilvl w:val="0"/>
           <w:numId w:val="5"/>
         </w:numPr>
-        <w:rPr/>
       </w:pPr>
       <w:r>
         <w:rPr>
@@ -496,7 +431,7 @@
         <w:rPr>
           <w:lang w:val="en-GB"/>
         </w:rPr>
-        <w:t>Iwuagwu Nkem</w:t>
+        <w:t>Samuel Kingsley</w:t>
       </w:r>
       <w:r>
         <w:tab/>
@@ -514,59 +449,20 @@
         <w:rPr>
           <w:lang w:val="en-GB"/>
         </w:rPr>
-        <w:t>Attended? YES/NO </w:t>
-      </w:r>
-      <w:r>
-        <w:rPr/>
-        <w:t> </w:t>
-      </w:r>
-    </w:p>
-    <w:p>
-      <w:r>
-        <w:rPr>
-          <w:lang w:val="en-GB"/>
-        </w:rPr>
-        <w:t> </w:t>
-      </w:r>
-      <w:r>
-        <w:t> </w:t>
-      </w:r>
-    </w:p>
-    <w:p>
-      <w:r>
-        <w:rPr>
-          <w:b/>
-          <w:bCs/>
-          <w:u w:val="single"/>
-          <w:lang w:val="en-GB"/>
-        </w:rPr>
-        <w:t>Project Progress:</w:t>
-      </w:r>
-      <w:r>
-        <w:rPr>
-          <w:lang w:val="en-GB"/>
-        </w:rPr>
-        <w:t> </w:t>
-      </w:r>
-      <w:r>
-        <w:t> </w:t>
-      </w:r>
-    </w:p>
-    <w:p>
-      <w:r>
-        <w:rPr>
-          <w:b/>
-          <w:bCs/>
-          <w:u w:val="single"/>
-          <w:lang w:val="en-GB"/>
-        </w:rPr>
-        <w:t xml:space="preserve">Team Member (1): Name: </w:t>
-      </w:r>
-      <w:r>
-        <w:rPr>
-          <w:lang w:val="en-GB"/>
-        </w:rPr>
-        <w:t>Sarah Goburdhun  </w:t>
+        <w:t xml:space="preserve">Attended? </w:t>
+      </w:r>
+      <w:r>
+        <w:rPr>
+          <w:highlight w:val="green"/>
+          <w:lang w:val="en-GB"/>
+        </w:rPr>
+        <w:t>YES</w:t>
+      </w:r>
+      <w:r>
+        <w:rPr>
+          <w:lang w:val="en-GB"/>
+        </w:rPr>
+        <w:t>/NO  </w:t>
       </w:r>
       <w:r>
         <w:t> </w:t>
@@ -578,61 +474,92 @@
           <w:ilvl w:val="0"/>
           <w:numId w:val="6"/>
         </w:numPr>
-        <w:rPr/>
-      </w:pPr>
-      <w:r>
-        <w:rPr>
-          <w:lang w:val="en-GB"/>
-        </w:rPr>
-        <w:t xml:space="preserve">What did you </w:t>
-      </w:r>
-      <w:r>
-        <w:rPr>
-          <w:lang w:val="en-GB"/>
-        </w:rPr>
-        <w:t>accomplish</w:t>
-      </w:r>
-      <w:r>
-        <w:rPr>
-          <w:lang w:val="en-GB"/>
-        </w:rPr>
-        <w:t xml:space="preserve"> yesterday?   </w:t>
-      </w:r>
-      <w:r>
-        <w:rPr/>
-        <w:t> </w:t>
-      </w:r>
-    </w:p>
-    <w:p>
-      <w:pPr>
-        <w:ind w:firstLine="720"/>
-        <w:rPr>
-          <w:rFonts w:ascii="Calibri" w:hAnsi="Calibri" w:eastAsia="Calibri" w:cs="Calibri"/>
-          <w:noProof w:val="0"/>
-          <w:sz w:val="24"/>
-          <w:szCs w:val="24"/>
-          <w:lang w:val="en-US"/>
-        </w:rPr>
-      </w:pPr>
-      <w:r>
-        <w:rPr>
-          <w:rFonts w:ascii="Calibri" w:hAnsi="Calibri" w:eastAsia="Calibri" w:cs="Calibri"/>
-          <w:b w:val="0"/>
-          <w:bCs w:val="0"/>
-          <w:i w:val="0"/>
-          <w:iCs w:val="0"/>
-          <w:caps w:val="0"/>
-          <w:smallCaps w:val="0"/>
-          <w:noProof w:val="0"/>
-          <w:color w:val="000000" w:themeColor="text1" w:themeTint="FF" w:themeShade="FF"/>
-          <w:sz w:val="24"/>
-          <w:szCs w:val="24"/>
-          <w:lang w:val="en-US"/>
-        </w:rPr>
-        <w:t>Worked on test cases for the hash table.</w:t>
-      </w:r>
-      <w:r>
-        <w:rPr/>
+      </w:pPr>
+      <w:r>
+        <w:rPr>
+          <w:lang w:val="en-GB"/>
+        </w:rPr>
+        <w:t>Name:</w:t>
+      </w:r>
+      <w:r>
+        <w:tab/>
+      </w:r>
+      <w:r>
+        <w:rPr>
+          <w:lang w:val="en-GB"/>
+        </w:rPr>
+        <w:t>Iwuagwu Nkem</w:t>
+      </w:r>
+      <w:r>
+        <w:tab/>
+      </w:r>
+      <w:r>
+        <w:tab/>
+      </w:r>
+      <w:r>
+        <w:tab/>
+      </w:r>
+      <w:r>
+        <w:tab/>
+      </w:r>
+      <w:r>
+        <w:rPr>
+          <w:lang w:val="en-GB"/>
+        </w:rPr>
+        <w:t>Attended? YES/NO </w:t>
+      </w:r>
+      <w:r>
+        <w:t> </w:t>
+      </w:r>
+    </w:p>
+    <w:p>
+      <w:r>
+        <w:rPr>
+          <w:lang w:val="en-GB"/>
+        </w:rPr>
+        <w:t> </w:t>
+      </w:r>
+      <w:r>
+        <w:t> </w:t>
+      </w:r>
+    </w:p>
+    <w:p>
+      <w:r>
+        <w:rPr>
+          <w:b/>
+          <w:bCs/>
+          <w:u w:val="single"/>
+          <w:lang w:val="en-GB"/>
+        </w:rPr>
+        <w:t>Project Progress:</w:t>
+      </w:r>
+      <w:r>
+        <w:rPr>
+          <w:lang w:val="en-GB"/>
+        </w:rPr>
+        <w:t> </w:t>
+      </w:r>
+      <w:r>
+        <w:t> </w:t>
+      </w:r>
+    </w:p>
+    <w:p>
+      <w:r>
+        <w:rPr>
+          <w:b/>
+          <w:bCs/>
+          <w:u w:val="single"/>
+          <w:lang w:val="en-GB"/>
+        </w:rPr>
+        <w:t xml:space="preserve">Team Member (1): Name: </w:t>
+      </w:r>
+      <w:r>
+        <w:rPr>
+          <w:lang w:val="en-GB"/>
+        </w:rPr>
+        <w:t>Sarah Goburdhun  </w:t>
+      </w:r>
+      <w:r>
         <w:t> </w:t>
       </w:r>
     </w:p>
@@ -642,49 +569,33 @@
           <w:ilvl w:val="0"/>
           <w:numId w:val="7"/>
         </w:numPr>
-        <w:rPr/>
-      </w:pPr>
-      <w:r>
-        <w:rPr>
-          <w:lang w:val="en-GB"/>
-        </w:rPr>
-        <w:t>What will you do today? </w:t>
-      </w:r>
-      <w:r>
-        <w:rPr/>
-        <w:t> </w:t>
-      </w:r>
-    </w:p>
-    <w:p>
-      <w:pPr>
-        <w:ind w:left="720"/>
-        <w:rPr>
-          <w:rFonts w:ascii="Calibri" w:hAnsi="Calibri" w:eastAsia="Calibri" w:cs="Calibri"/>
-          <w:noProof w:val="0"/>
-          <w:sz w:val="24"/>
-          <w:szCs w:val="24"/>
-          <w:lang w:val="en-US"/>
-        </w:rPr>
-      </w:pPr>
-      <w:r>
-        <w:rPr>
-          <w:rFonts w:ascii="Calibri" w:hAnsi="Calibri" w:eastAsia="Calibri" w:cs="Calibri"/>
-          <w:b w:val="0"/>
-          <w:bCs w:val="0"/>
-          <w:i w:val="0"/>
-          <w:iCs w:val="0"/>
-          <w:caps w:val="0"/>
-          <w:smallCaps w:val="0"/>
-          <w:strike w:val="0"/>
-          <w:dstrike w:val="0"/>
-          <w:noProof w:val="0"/>
-          <w:color w:val="000000" w:themeColor="text1" w:themeTint="FF" w:themeShade="FF"/>
-          <w:sz w:val="24"/>
-          <w:szCs w:val="24"/>
-          <w:u w:val="none"/>
-          <w:lang w:val="en-US"/>
-        </w:rPr>
-        <w:t>Working on test cases for the hash table.</w:t>
+      </w:pPr>
+      <w:r>
+        <w:rPr>
+          <w:lang w:val="en-GB"/>
+        </w:rPr>
+        <w:t>What did you accomplish yesterday?   </w:t>
+      </w:r>
+      <w:r>
+        <w:t> </w:t>
+      </w:r>
+    </w:p>
+    <w:p>
+      <w:pPr>
+        <w:ind w:firstLine="720"/>
+        <w:rPr>
+          <w:rFonts w:ascii="Calibri" w:eastAsia="Calibri" w:hAnsi="Calibri" w:cs="Calibri"/>
+        </w:rPr>
+      </w:pPr>
+      <w:r>
+        <w:rPr>
+          <w:rFonts w:ascii="Calibri" w:eastAsia="Calibri" w:hAnsi="Calibri" w:cs="Calibri"/>
+          <w:color w:val="000000" w:themeColor="text1"/>
+        </w:rPr>
+        <w:t>Worked on test cases for the hash table.</w:t>
+      </w:r>
+      <w:r>
+        <w:t> </w:t>
       </w:r>
     </w:p>
     <w:p>
@@ -698,60 +609,25 @@
         <w:rPr>
           <w:lang w:val="en-GB"/>
         </w:rPr>
-        <w:t>What obstacles are impeding your progress? </w:t>
-      </w:r>
-      <w:r>
-        <w:t> </w:t>
-      </w:r>
-    </w:p>
-    <w:p>
-      <w:r>
-        <w:t> </w:t>
-      </w:r>
-    </w:p>
-    <w:p>
-      <w:r>
-        <w:rPr>
-          <w:b w:val="1"/>
-          <w:bCs w:val="1"/>
-          <w:u w:val="single"/>
-          <w:lang w:val="en-GB"/>
-        </w:rPr>
-        <w:t>Team Member (2): Name:</w:t>
-      </w:r>
-      <w:r>
-        <w:rPr>
-          <w:lang w:val="en-GB"/>
-        </w:rPr>
-        <w:t> </w:t>
-      </w:r>
-      <w:r>
-        <w:rPr>
-          <w:lang w:val="en-GB"/>
-        </w:rPr>
-        <w:t xml:space="preserve">Koller </w:t>
-      </w:r>
-      <w:r>
-        <w:rPr>
-          <w:lang w:val="en-GB"/>
-        </w:rPr>
-        <w:t xml:space="preserve">Melanie </w:t>
-      </w:r>
-      <w:r>
-        <w:rPr>
-          <w:lang w:val="en-GB"/>
-        </w:rPr>
-        <w:t>Turinabo</w:t>
-      </w:r>
-      <w:r>
-        <w:rPr>
-          <w:lang w:val="en-GB"/>
-        </w:rPr>
-        <w:t> </w:t>
-      </w:r>
-      <w:r>
-        <w:rPr/>
-        <w:t> </w:t>
+        <w:t>What will you do today? </w:t>
+      </w:r>
+      <w:r>
+        <w:t> </w:t>
+      </w:r>
+    </w:p>
+    <w:p>
+      <w:pPr>
+        <w:ind w:left="720"/>
+        <w:rPr>
+          <w:rFonts w:ascii="Calibri" w:eastAsia="Calibri" w:hAnsi="Calibri" w:cs="Calibri"/>
+        </w:rPr>
+      </w:pPr>
+      <w:r>
+        <w:rPr>
+          <w:rFonts w:ascii="Calibri" w:eastAsia="Calibri" w:hAnsi="Calibri" w:cs="Calibri"/>
+          <w:color w:val="000000" w:themeColor="text1"/>
+        </w:rPr>
+        <w:t>Working on test cases for the hash table.</w:t>
       </w:r>
     </w:p>
     <w:p>
@@ -765,29 +641,61 @@
         <w:rPr>
           <w:lang w:val="en-GB"/>
         </w:rPr>
-        <w:t>What did you accomplish yesterday? </w:t>
-      </w:r>
-      <w:r>
-        <w:t> </w:t>
-      </w:r>
-    </w:p>
-    <w:p>
-      <w:r>
-        <w:rPr>
-          <w:lang w:val="en-GB"/>
-        </w:rPr>
-        <w:t> </w:t>
-      </w:r>
-      <w:r>
-        <w:rPr/>
-        <w:t> </w:t>
-      </w:r>
-      <w:r>
-        <w:tab/>
-      </w:r>
-      <w:r>
-        <w:rPr/>
-        <w:t>Refractor hashing method</w:t>
+        <w:t>What obstacles are impeding your progress? </w:t>
+      </w:r>
+      <w:r>
+        <w:t> </w:t>
+      </w:r>
+    </w:p>
+    <w:p>
+      <w:r>
+        <w:t> </w:t>
+      </w:r>
+    </w:p>
+    <w:p>
+      <w:r>
+        <w:rPr>
+          <w:b/>
+          <w:bCs/>
+          <w:u w:val="single"/>
+          <w:lang w:val="en-GB"/>
+        </w:rPr>
+        <w:t>Team Member (2): Name:</w:t>
+      </w:r>
+      <w:r>
+        <w:rPr>
+          <w:lang w:val="en-GB"/>
+        </w:rPr>
+        <w:t> </w:t>
+      </w:r>
+      <w:r>
+        <w:rPr>
+          <w:lang w:val="en-GB"/>
+        </w:rPr>
+        <w:t xml:space="preserve">Koller </w:t>
+      </w:r>
+      <w:r>
+        <w:rPr>
+          <w:lang w:val="en-GB"/>
+        </w:rPr>
+        <w:t xml:space="preserve">Melanie </w:t>
+      </w:r>
+      <w:proofErr w:type="spellStart"/>
+      <w:r>
+        <w:rPr>
+          <w:lang w:val="en-GB"/>
+        </w:rPr>
+        <w:t>Turinabo</w:t>
+      </w:r>
+      <w:proofErr w:type="spellEnd"/>
+      <w:r>
+        <w:rPr>
+          <w:lang w:val="en-GB"/>
+        </w:rPr>
+        <w:t> </w:t>
+      </w:r>
+      <w:r>
+        <w:t> </w:t>
       </w:r>
     </w:p>
     <w:p>
@@ -801,150 +709,34 @@
         <w:rPr>
           <w:lang w:val="en-GB"/>
         </w:rPr>
-        <w:t>What will you do today?  </w:t>
-      </w:r>
-      <w:r>
-        <w:t> </w:t>
-      </w:r>
-    </w:p>
-    <w:p>
-      <w:pPr>
-        <w:pStyle w:val="Normal"/>
-        <w:rPr>
-          <w:noProof w:val="0"/>
-          <w:lang w:val="en-US"/>
-        </w:rPr>
-      </w:pPr>
-      <w:r>
-        <w:rPr>
-          <w:lang w:val="en-GB"/>
-        </w:rPr>
-        <w:t> </w:t>
-      </w:r>
-      <w:r>
-        <w:rPr/>
+        <w:t>What did you accomplish yesterday? </w:t>
+      </w:r>
+      <w:r>
+        <w:t> </w:t>
+      </w:r>
+    </w:p>
+    <w:p>
+      <w:r>
+        <w:rPr>
+          <w:lang w:val="en-GB"/>
+        </w:rPr>
+        <w:t> </w:t>
+      </w:r>
+      <w:r>
         <w:t> </w:t>
       </w:r>
       <w:r>
         <w:tab/>
       </w:r>
       <w:r>
-        <w:rPr/>
-        <w:t>FileManger</w:t>
-      </w:r>
-      <w:r>
-        <w:rPr/>
-        <w:t xml:space="preserve">: converted </w:t>
-      </w:r>
-      <w:r>
-        <w:rPr>
-          <w:noProof w:val="0"/>
-          <w:lang w:val="en-US"/>
-        </w:rPr>
-        <w:t xml:space="preserve">the switch statement to if statement since the file will </w:t>
-      </w:r>
-      <w:r>
-        <w:rPr>
-          <w:noProof w:val="0"/>
-          <w:lang w:val="en-US"/>
-        </w:rPr>
-        <w:t xml:space="preserve">be storing only Car records into the </w:t>
-      </w:r>
-      <w:r>
-        <w:rPr>
-          <w:noProof w:val="0"/>
-          <w:lang w:val="en-US"/>
-        </w:rPr>
-        <w:t>hash table</w:t>
-      </w:r>
-      <w:r>
-        <w:rPr>
-          <w:noProof w:val="0"/>
-          <w:lang w:val="en-US"/>
-        </w:rPr>
-        <w:t>.</w:t>
-      </w:r>
-    </w:p>
-    <w:p>
-      <w:pPr>
-        <w:ind w:left="720"/>
-        <w:rPr>
-          <w:rFonts w:ascii="Calibri" w:hAnsi="Calibri" w:eastAsia="Calibri" w:cs="Calibri"/>
-          <w:noProof w:val="0"/>
-          <w:sz w:val="24"/>
-          <w:szCs w:val="24"/>
-          <w:lang w:val="en-US"/>
-        </w:rPr>
-      </w:pPr>
-      <w:r>
-        <w:rPr>
-          <w:rFonts w:ascii="Calibri" w:hAnsi="Calibri" w:eastAsia="Calibri" w:cs="Calibri"/>
-          <w:noProof w:val="0"/>
-          <w:sz w:val="24"/>
-          <w:szCs w:val="24"/>
-          <w:lang w:val="en-US"/>
-        </w:rPr>
-        <w:t xml:space="preserve">Implemented functionality </w:t>
-      </w:r>
-      <w:r>
-        <w:rPr>
-          <w:rFonts w:ascii="Calibri" w:hAnsi="Calibri" w:eastAsia="Calibri" w:cs="Calibri"/>
-          <w:noProof w:val="0"/>
-          <w:sz w:val="24"/>
-          <w:szCs w:val="24"/>
-          <w:lang w:val="en-US"/>
-        </w:rPr>
-        <w:t>tobuttons</w:t>
-      </w:r>
-      <w:r>
-        <w:rPr>
-          <w:rFonts w:ascii="Calibri" w:hAnsi="Calibri" w:eastAsia="Calibri" w:cs="Calibri"/>
-          <w:noProof w:val="0"/>
-          <w:sz w:val="24"/>
-          <w:szCs w:val="24"/>
-          <w:lang w:val="en-US"/>
-        </w:rPr>
-        <w:t xml:space="preserve">(options) to add file, remove, search, view records and exit the system in Gui </w:t>
-      </w:r>
-      <w:r>
-        <w:rPr>
-          <w:rFonts w:ascii="Calibri" w:hAnsi="Calibri" w:eastAsia="Calibri" w:cs="Calibri"/>
-          <w:noProof w:val="0"/>
-          <w:sz w:val="24"/>
-          <w:szCs w:val="24"/>
-          <w:lang w:val="en-US"/>
-        </w:rPr>
-        <w:t>Trial(</w:t>
-      </w:r>
-      <w:r>
-        <w:rPr>
-          <w:rFonts w:ascii="Calibri" w:hAnsi="Calibri" w:eastAsia="Calibri" w:cs="Calibri"/>
-          <w:noProof w:val="0"/>
-          <w:sz w:val="24"/>
-          <w:szCs w:val="24"/>
-          <w:lang w:val="en-US"/>
-        </w:rPr>
-        <w:t>Terminal.gui</w:t>
-      </w:r>
-      <w:r>
-        <w:rPr>
-          <w:rFonts w:ascii="Calibri" w:hAnsi="Calibri" w:eastAsia="Calibri" w:cs="Calibri"/>
-          <w:noProof w:val="0"/>
-          <w:sz w:val="24"/>
-          <w:szCs w:val="24"/>
-          <w:lang w:val="en-US"/>
-        </w:rPr>
-        <w:t xml:space="preserve"> UI)</w:t>
-      </w:r>
-    </w:p>
-    <w:p>
-      <w:pPr>
-        <w:pStyle w:val="Normal"/>
-        <w:rPr>
-          <w:noProof w:val="0"/>
-          <w:lang w:val="en-US"/>
-        </w:rPr>
-      </w:pPr>
+        <w:t xml:space="preserve">Refractor </w:t>
+      </w:r>
+      <w:r>
+        <w:t>Insert</w:t>
+      </w:r>
+      <w:r>
+        <w:t xml:space="preserve"> method</w:t>
+      </w:r>
     </w:p>
     <w:p>
       <w:pPr>
@@ -957,44 +749,99 @@
         <w:rPr>
           <w:lang w:val="en-GB"/>
         </w:rPr>
+        <w:t>What will you do today?  </w:t>
+      </w:r>
+      <w:r>
+        <w:t> </w:t>
+      </w:r>
+    </w:p>
+    <w:p>
+      <w:pPr>
+        <w:ind w:left="720"/>
+      </w:pPr>
+      <w:r>
+        <w:t xml:space="preserve">Edit </w:t>
+      </w:r>
+      <w:proofErr w:type="spellStart"/>
+      <w:r>
+        <w:t>FileManger</w:t>
+      </w:r>
+      <w:r>
+        <w:t>.cs</w:t>
+      </w:r>
+      <w:proofErr w:type="spellEnd"/>
+      <w:r>
+        <w:t>;</w:t>
+      </w:r>
+      <w:r>
+        <w:t xml:space="preserve"> converted </w:t>
+      </w:r>
+      <w:r>
+        <w:t xml:space="preserve">the switch statement to if statement since the file will </w:t>
+      </w:r>
+      <w:r>
+        <w:t>be storing</w:t>
+      </w:r>
+      <w:r>
+        <w:t xml:space="preserve"> </w:t>
+      </w:r>
+      <w:r>
+        <w:t>only Car records into the hash table</w:t>
+      </w:r>
+      <w:r>
+        <w:t>.</w:t>
+      </w:r>
+    </w:p>
+    <w:p>
+      <w:pPr>
+        <w:ind w:left="720"/>
+        <w:rPr>
+          <w:rFonts w:ascii="Calibri" w:eastAsia="Calibri" w:hAnsi="Calibri" w:cs="Calibri"/>
+        </w:rPr>
+      </w:pPr>
+      <w:r>
+        <w:rPr>
+          <w:rFonts w:ascii="Calibri" w:eastAsia="Calibri" w:hAnsi="Calibri" w:cs="Calibri"/>
+        </w:rPr>
         <w:lastRenderedPageBreak/>
-        <w:t>What obstacles are impeding your progress?  </w:t>
-      </w:r>
-      <w:r>
-        <w:t> </w:t>
-      </w:r>
-    </w:p>
-    <w:p>
-      <w:r>
-        <w:rPr>
-          <w:lang w:val="en-GB"/>
-        </w:rPr>
-        <w:t> </w:t>
-      </w:r>
-      <w:r>
-        <w:t> </w:t>
-      </w:r>
-    </w:p>
-    <w:p>
-      <w:r>
-        <w:rPr>
-          <w:b/>
-          <w:bCs/>
-          <w:u w:val="single"/>
-          <w:lang w:val="en-GB"/>
-        </w:rPr>
-        <w:t>Team Member (3): Name: Favour Esset</w:t>
-      </w:r>
-      <w:r>
-        <w:rPr>
-          <w:lang w:val="en-GB"/>
-        </w:rPr>
-        <w:t> </w:t>
-      </w:r>
-      <w:r>
-        <w:t> </w:t>
-      </w:r>
-    </w:p>
+        <w:t xml:space="preserve">Implement functionality </w:t>
+      </w:r>
+      <w:r>
+        <w:rPr>
+          <w:rFonts w:ascii="Calibri" w:eastAsia="Calibri" w:hAnsi="Calibri" w:cs="Calibri"/>
+        </w:rPr>
+        <w:t>to buttons</w:t>
+      </w:r>
+      <w:r>
+        <w:rPr>
+          <w:rFonts w:ascii="Calibri" w:eastAsia="Calibri" w:hAnsi="Calibri" w:cs="Calibri"/>
+        </w:rPr>
+        <w:t xml:space="preserve">(options) to add file, remove, search, view records and exit the system in Gui </w:t>
+      </w:r>
+      <w:proofErr w:type="gramStart"/>
+      <w:r>
+        <w:rPr>
+          <w:rFonts w:ascii="Calibri" w:eastAsia="Calibri" w:hAnsi="Calibri" w:cs="Calibri"/>
+        </w:rPr>
+        <w:t>Trial(</w:t>
+      </w:r>
+      <w:proofErr w:type="spellStart"/>
+      <w:proofErr w:type="gramEnd"/>
+      <w:r>
+        <w:rPr>
+          <w:rFonts w:ascii="Calibri" w:eastAsia="Calibri" w:hAnsi="Calibri" w:cs="Calibri"/>
+        </w:rPr>
+        <w:t>Terminal.gui</w:t>
+      </w:r>
+      <w:proofErr w:type="spellEnd"/>
+      <w:r>
+        <w:rPr>
+          <w:rFonts w:ascii="Calibri" w:eastAsia="Calibri" w:hAnsi="Calibri" w:cs="Calibri"/>
+        </w:rPr>
+        <w:t xml:space="preserve"> UI)</w:t>
+      </w:r>
+    </w:p>
+    <w:p/>
     <w:p>
       <w:pPr>
         <w:numPr>
@@ -1006,7 +853,497 @@
         <w:rPr>
           <w:lang w:val="en-GB"/>
         </w:rPr>
+        <w:t>What obstacles are impeding your progress?  </w:t>
+      </w:r>
+      <w:r>
+        <w:t> </w:t>
+      </w:r>
+    </w:p>
+    <w:p>
+      <w:r>
+        <w:rPr>
+          <w:lang w:val="en-GB"/>
+        </w:rPr>
+        <w:t> </w:t>
+      </w:r>
+      <w:r>
+        <w:t> </w:t>
+      </w:r>
+    </w:p>
+    <w:p>
+      <w:r>
+        <w:rPr>
+          <w:b/>
+          <w:bCs/>
+          <w:u w:val="single"/>
+          <w:lang w:val="en-GB"/>
+        </w:rPr>
+        <w:t>Team Member (3): Name: Favour Esset</w:t>
+      </w:r>
+      <w:r>
+        <w:rPr>
+          <w:lang w:val="en-GB"/>
+        </w:rPr>
+        <w:t> </w:t>
+      </w:r>
+      <w:r>
+        <w:t> </w:t>
+      </w:r>
+    </w:p>
+    <w:p>
+      <w:pPr>
+        <w:numPr>
+          <w:ilvl w:val="0"/>
+          <w:numId w:val="13"/>
+        </w:numPr>
+      </w:pPr>
+      <w:r>
+        <w:rPr>
+          <w:lang w:val="en-GB"/>
+        </w:rPr>
         <w:t>What did you accomplish yesterday? </w:t>
+      </w:r>
+      <w:r>
+        <w:t> </w:t>
+      </w:r>
+    </w:p>
+    <w:p>
+      <w:pPr>
+        <w:numPr>
+          <w:ilvl w:val="0"/>
+          <w:numId w:val="22"/>
+        </w:numPr>
+      </w:pPr>
+      <w:r>
+        <w:rPr>
+          <w:lang w:val="en-GB"/>
+        </w:rPr>
+        <w:t> </w:t>
+      </w:r>
+      <w:r>
+        <w:t> </w:t>
+      </w:r>
+      <w:r>
+        <w:rPr>
+          <w:lang w:val="en-GB"/>
+        </w:rPr>
+        <w:t> </w:t>
+      </w:r>
+      <w:r>
+        <w:t>  </w:t>
+      </w:r>
+      <w:r>
+        <w:rPr>
+          <w:lang w:val="en-GB"/>
+        </w:rPr>
+        <w:t> Fixed bugs</w:t>
+      </w:r>
+      <w:r>
+        <w:t>.</w:t>
+      </w:r>
+    </w:p>
+    <w:p>
+      <w:pPr>
+        <w:numPr>
+          <w:ilvl w:val="0"/>
+          <w:numId w:val="14"/>
+        </w:numPr>
+      </w:pPr>
+      <w:r>
+        <w:rPr>
+          <w:lang w:val="en-GB"/>
+        </w:rPr>
+        <w:t>What will you do today? </w:t>
+      </w:r>
+      <w:r>
+        <w:t> </w:t>
+      </w:r>
+    </w:p>
+    <w:p>
+      <w:pPr>
+        <w:numPr>
+          <w:ilvl w:val="0"/>
+          <w:numId w:val="22"/>
+        </w:numPr>
+      </w:pPr>
+      <w:bookmarkStart w:id="0" w:name="_Hlk195478639"/>
+      <w:r>
+        <w:t> </w:t>
+      </w:r>
+      <w:r>
+        <w:rPr>
+          <w:lang w:val="en-GB"/>
+        </w:rPr>
+        <w:t> </w:t>
+      </w:r>
+      <w:r>
+        <w:t>  </w:t>
+      </w:r>
+      <w:r>
+        <w:rPr>
+          <w:lang w:val="en-GB"/>
+        </w:rPr>
+        <w:t> Fix bugs</w:t>
+      </w:r>
+      <w:r>
+        <w:t>.</w:t>
+      </w:r>
+    </w:p>
+    <w:p>
+      <w:pPr>
+        <w:numPr>
+          <w:ilvl w:val="0"/>
+          <w:numId w:val="22"/>
+        </w:numPr>
+      </w:pPr>
+      <w:r>
+        <w:t xml:space="preserve">     Add operations methods to all add and remove functions</w:t>
+      </w:r>
+    </w:p>
+    <w:bookmarkEnd w:id="0"/>
+    <w:p>
+      <w:pPr>
+        <w:numPr>
+          <w:ilvl w:val="0"/>
+          <w:numId w:val="15"/>
+        </w:numPr>
+      </w:pPr>
+      <w:r>
+        <w:rPr>
+          <w:lang w:val="en-GB"/>
+        </w:rPr>
+        <w:t>What obstacles are impeding your progress?  </w:t>
+      </w:r>
+      <w:r>
+        <w:t> </w:t>
+      </w:r>
+    </w:p>
+    <w:p>
+      <w:r>
+        <w:rPr>
+          <w:lang w:val="en-GB"/>
+        </w:rPr>
+        <w:t> </w:t>
+      </w:r>
+      <w:r>
+        <w:t> </w:t>
+      </w:r>
+    </w:p>
+    <w:p>
+      <w:r>
+        <w:rPr>
+          <w:lang w:val="en-GB"/>
+        </w:rPr>
+        <w:t> </w:t>
+      </w:r>
+      <w:r>
+        <w:t> </w:t>
+      </w:r>
+    </w:p>
+    <w:p>
+      <w:r>
+        <w:rPr>
+          <w:b/>
+          <w:bCs/>
+          <w:u w:val="single"/>
+          <w:lang w:val="en-GB"/>
+        </w:rPr>
+        <w:t>Team Member (4): Name: </w:t>
+      </w:r>
+      <w:r>
+        <w:rPr>
+          <w:lang w:val="en-GB"/>
+        </w:rPr>
+        <w:t> </w:t>
+      </w:r>
+      <w:r>
+        <w:t> </w:t>
+      </w:r>
+      <w:r>
+        <w:t>Samuel Kingsley</w:t>
+      </w:r>
+    </w:p>
+    <w:p>
+      <w:pPr>
+        <w:numPr>
+          <w:ilvl w:val="0"/>
+          <w:numId w:val="16"/>
+        </w:numPr>
+      </w:pPr>
+      <w:r>
+        <w:rPr>
+          <w:lang w:val="en-GB"/>
+        </w:rPr>
+        <w:t>What did you accomplish yesterday? </w:t>
+      </w:r>
+      <w:r>
+        <w:t> </w:t>
+      </w:r>
+    </w:p>
+    <w:p>
+      <w:r>
+        <w:rPr>
+          <w:lang w:val="en-GB"/>
+        </w:rPr>
+        <w:t>Answer: </w:t>
+      </w:r>
+      <w:r>
+        <w:t> </w:t>
+      </w:r>
+      <w:r>
+        <w:rPr>
+          <w:rFonts w:ascii="Calibri" w:eastAsia="Calibri" w:hAnsi="Calibri" w:cs="Calibri"/>
+        </w:rPr>
+        <w:t xml:space="preserve"> Refactored </w:t>
+      </w:r>
+      <w:r>
+        <w:rPr>
+          <w:rFonts w:ascii="Calibri" w:eastAsia="Calibri" w:hAnsi="Calibri" w:cs="Calibri"/>
+        </w:rPr>
+        <w:t>code</w:t>
+      </w:r>
+    </w:p>
+    <w:p>
+      <w:r>
+        <w:rPr>
+          <w:lang w:val="en-GB"/>
+        </w:rPr>
+        <w:t> </w:t>
+      </w:r>
+      <w:r>
+        <w:t> </w:t>
+      </w:r>
+    </w:p>
+    <w:p>
+      <w:pPr>
+        <w:numPr>
+          <w:ilvl w:val="0"/>
+          <w:numId w:val="17"/>
+        </w:numPr>
+      </w:pPr>
+      <w:r>
+        <w:rPr>
+          <w:lang w:val="en-GB"/>
+        </w:rPr>
+        <w:t>What will you do today? </w:t>
+      </w:r>
+      <w:r>
+        <w:t> </w:t>
+      </w:r>
+    </w:p>
+    <w:p>
+      <w:r>
+        <w:rPr>
+          <w:lang w:val="en-GB"/>
+        </w:rPr>
+        <w:t>Answer: </w:t>
+      </w:r>
+      <w:r>
+        <w:t> </w:t>
+      </w:r>
+      <w:r>
+        <w:t xml:space="preserve"> fix bugs</w:t>
+      </w:r>
+    </w:p>
+    <w:p>
+      <w:r>
+        <w:rPr>
+          <w:lang w:val="en-GB"/>
+        </w:rPr>
+        <w:t> </w:t>
+      </w:r>
+      <w:r>
+        <w:t> </w:t>
+      </w:r>
+    </w:p>
+    <w:p>
+      <w:pPr>
+        <w:numPr>
+          <w:ilvl w:val="0"/>
+          <w:numId w:val="18"/>
+        </w:numPr>
+      </w:pPr>
+      <w:r>
+        <w:rPr>
+          <w:lang w:val="en-GB"/>
+        </w:rPr>
+        <w:t>What obstacles are impeding your progress? </w:t>
+      </w:r>
+      <w:r>
+        <w:t> </w:t>
+      </w:r>
+    </w:p>
+    <w:p>
+      <w:r>
+        <w:rPr>
+          <w:lang w:val="en-GB"/>
+        </w:rPr>
+        <w:t>Answer: </w:t>
+      </w:r>
+      <w:r>
+        <w:t> </w:t>
+      </w:r>
+      <w:r>
+        <w:t xml:space="preserve"> battery issues with my pc</w:t>
+      </w:r>
+    </w:p>
+    <w:p>
+      <w:r>
+        <w:rPr>
+          <w:lang w:val="en-GB"/>
+        </w:rPr>
+        <w:t> </w:t>
+      </w:r>
+      <w:r>
+        <w:t> </w:t>
+      </w:r>
+    </w:p>
+    <w:p>
+      <w:r>
+        <w:rPr>
+          <w:lang w:val="en-GB"/>
+        </w:rPr>
+        <w:t> </w:t>
+      </w:r>
+      <w:r>
+        <w:t> </w:t>
+      </w:r>
+    </w:p>
+    <w:p>
+      <w:r>
+        <w:rPr>
+          <w:lang w:val="en-GB"/>
+        </w:rPr>
+        <w:t> </w:t>
+      </w:r>
+      <w:r>
+        <w:t> </w:t>
+      </w:r>
+    </w:p>
+    <w:p>
+      <w:r>
+        <w:rPr>
+          <w:b/>
+          <w:bCs/>
+          <w:u w:val="single"/>
+          <w:lang w:val="en-GB"/>
+        </w:rPr>
+        <w:lastRenderedPageBreak/>
+        <w:t>Team Member (5): Name: </w:t>
+      </w:r>
+      <w:r>
+        <w:rPr>
+          <w:lang w:val="en-GB"/>
+        </w:rPr>
+        <w:t> </w:t>
+      </w:r>
+      <w:r>
+        <w:t> </w:t>
+      </w:r>
+    </w:p>
+    <w:p>
+      <w:pPr>
+        <w:numPr>
+          <w:ilvl w:val="0"/>
+          <w:numId w:val="19"/>
+        </w:numPr>
+      </w:pPr>
+      <w:r>
+        <w:rPr>
+          <w:lang w:val="en-GB"/>
+        </w:rPr>
+        <w:t>What did you accomplish yesterday? </w:t>
+      </w:r>
+      <w:r>
+        <w:t> </w:t>
+      </w:r>
+    </w:p>
+    <w:p>
+      <w:pPr>
+        <w:spacing w:after="240"/>
+      </w:pPr>
+      <w:r>
+        <w:rPr>
+          <w:lang w:val="en-GB"/>
+        </w:rPr>
+        <w:t>Answer: </w:t>
+      </w:r>
+      <w:r>
+        <w:t> </w:t>
+      </w:r>
+      <w:r>
+        <w:rPr>
+          <w:rFonts w:ascii="Calibri" w:eastAsia="Calibri" w:hAnsi="Calibri" w:cs="Calibri"/>
+        </w:rPr>
+        <w:t xml:space="preserve"> </w:t>
+      </w:r>
+      <w:r>
+        <w:rPr>
+          <w:rFonts w:ascii="Calibri" w:eastAsia="Calibri" w:hAnsi="Calibri" w:cs="Calibri"/>
+        </w:rPr>
+        <w:t>c</w:t>
+      </w:r>
+      <w:r>
+        <w:rPr>
+          <w:rFonts w:ascii="Calibri" w:eastAsia="Calibri" w:hAnsi="Calibri" w:cs="Calibri"/>
+        </w:rPr>
+        <w:t>ompleted tests with success, validating performance claims from McMillan (2012).</w:t>
+      </w:r>
+    </w:p>
+    <w:p>
+      <w:r>
+        <w:rPr>
+          <w:lang w:val="en-GB"/>
+        </w:rPr>
+        <w:t> </w:t>
+      </w:r>
+      <w:r>
+        <w:t> </w:t>
+      </w:r>
+    </w:p>
+    <w:p>
+      <w:pPr>
+        <w:numPr>
+          <w:ilvl w:val="0"/>
+          <w:numId w:val="20"/>
+        </w:numPr>
+      </w:pPr>
+      <w:r>
+        <w:rPr>
+          <w:lang w:val="en-GB"/>
+        </w:rPr>
+        <w:t>What will you do today? </w:t>
+      </w:r>
+      <w:r>
+        <w:t> </w:t>
+      </w:r>
+    </w:p>
+    <w:p>
+      <w:pPr>
+        <w:spacing w:after="240"/>
+      </w:pPr>
+      <w:r>
+        <w:rPr>
+          <w:lang w:val="en-GB"/>
+        </w:rPr>
+        <w:t>Answer: </w:t>
+      </w:r>
+      <w:r>
+        <w:t> </w:t>
+      </w:r>
+      <w:r>
+        <w:rPr>
+          <w:rFonts w:ascii="Calibri" w:eastAsia="Calibri" w:hAnsi="Calibri" w:cs="Calibri"/>
+        </w:rPr>
+        <w:t xml:space="preserve"> Preparing project handover docs.</w:t>
+      </w:r>
+    </w:p>
+    <w:p>
+      <w:r>
+        <w:rPr>
+          <w:lang w:val="en-GB"/>
+        </w:rPr>
+        <w:t> </w:t>
       </w:r>
       <w:r>
         <w:t> </w:t>
@@ -1023,562 +1360,45 @@
         <w:rPr>
           <w:lang w:val="en-GB"/>
         </w:rPr>
+        <w:t>What obstacles are impeding your progress? </w:t>
+      </w:r>
+      <w:r>
+        <w:t> </w:t>
+      </w:r>
+    </w:p>
+    <w:p>
+      <w:pPr>
+        <w:spacing w:after="240"/>
+      </w:pPr>
+      <w:r>
+        <w:rPr>
+          <w:lang w:val="en-GB"/>
+        </w:rPr>
+        <w:t>Answer: </w:t>
+      </w:r>
+      <w:r>
+        <w:t> </w:t>
+      </w:r>
+      <w:r>
+        <w:rPr>
+          <w:rFonts w:ascii="Calibri" w:eastAsia="Calibri" w:hAnsi="Calibri" w:cs="Calibri"/>
+        </w:rPr>
+        <w:t xml:space="preserve"> Waiting on team leads for final sign-off.</w:t>
+      </w:r>
+    </w:p>
+    <w:p/>
+    <w:p>
+      <w:r>
+        <w:rPr>
+          <w:lang w:val="en-GB"/>
+        </w:rPr>
         <w:t> </w:t>
       </w:r>
       <w:r>
         <w:t> </w:t>
       </w:r>
-      <w:r>
-        <w:rPr>
-          <w:lang w:val="en-GB"/>
-        </w:rPr>
-        <w:t> </w:t>
-      </w:r>
-      <w:r>
-        <w:t>  </w:t>
-      </w:r>
-      <w:r>
-        <w:rPr>
-          <w:lang w:val="en-GB"/>
-        </w:rPr>
-        <w:t> Fixed bugs</w:t>
-      </w:r>
-      <w:r>
-        <w:t>.</w:t>
-      </w:r>
-    </w:p>
-    <w:p>
-      <w:pPr>
-        <w:numPr>
-          <w:ilvl w:val="0"/>
-          <w:numId w:val="13"/>
-        </w:numPr>
-      </w:pPr>
-      <w:r>
-        <w:rPr>
-          <w:lang w:val="en-GB"/>
-        </w:rPr>
-        <w:t>What will you do today? </w:t>
-      </w:r>
-      <w:r>
-        <w:t> </w:t>
-      </w:r>
-    </w:p>
-    <w:p>
-      <w:pPr>
-        <w:numPr>
-          <w:ilvl w:val="0"/>
-          <w:numId w:val="21"/>
-        </w:numPr>
-      </w:pPr>
-      <w:bookmarkStart w:name="_Hlk195478639" w:id="0"/>
-      <w:r>
-        <w:t> </w:t>
-      </w:r>
-      <w:r>
-        <w:rPr>
-          <w:lang w:val="en-GB"/>
-        </w:rPr>
-        <w:t> </w:t>
-      </w:r>
-      <w:r>
-        <w:t>  </w:t>
-      </w:r>
-      <w:r>
-        <w:rPr>
-          <w:lang w:val="en-GB"/>
-        </w:rPr>
-        <w:t> Fix bugs</w:t>
-      </w:r>
-      <w:r>
-        <w:t>.</w:t>
-      </w:r>
-    </w:p>
-    <w:p>
-      <w:pPr>
-        <w:numPr>
-          <w:ilvl w:val="0"/>
-          <w:numId w:val="21"/>
-        </w:numPr>
-      </w:pPr>
-      <w:r>
-        <w:t xml:space="preserve">     Add operations methods to all add and remove functions</w:t>
-      </w:r>
-    </w:p>
-    <w:bookmarkEnd w:id="0"/>
-    <w:p>
-      <w:pPr>
-        <w:numPr>
-          <w:ilvl w:val="0"/>
-          <w:numId w:val="14"/>
-        </w:numPr>
-      </w:pPr>
-      <w:r>
-        <w:rPr>
-          <w:lang w:val="en-GB"/>
-        </w:rPr>
-        <w:t>What obstacles are impeding your progress?  </w:t>
-      </w:r>
-      <w:r>
-        <w:t> </w:t>
-      </w:r>
-    </w:p>
-    <w:p>
-      <w:r>
-        <w:rPr>
-          <w:lang w:val="en-GB"/>
-        </w:rPr>
-        <w:t> </w:t>
-      </w:r>
-      <w:r>
-        <w:t> </w:t>
-      </w:r>
-    </w:p>
-    <w:p>
-      <w:r>
-        <w:rPr>
-          <w:lang w:val="en-GB"/>
-        </w:rPr>
-        <w:t> </w:t>
-      </w:r>
-      <w:r>
-        <w:t> </w:t>
-      </w:r>
-    </w:p>
-    <w:p>
-      <w:r>
-        <w:rPr>
-          <w:b w:val="1"/>
-          <w:bCs w:val="1"/>
-          <w:u w:val="single"/>
-          <w:lang w:val="en-GB"/>
-        </w:rPr>
-        <w:t>Team Member (4): Name: </w:t>
-      </w:r>
-      <w:r>
-        <w:rPr>
-          <w:lang w:val="en-GB"/>
-        </w:rPr>
-        <w:t> </w:t>
-      </w:r>
-      <w:r>
-        <w:rPr/>
-        <w:t> </w:t>
-      </w:r>
-      <w:r>
-        <w:rPr/>
-        <w:t>Samuel Kingsley</w:t>
-      </w:r>
-    </w:p>
-    <w:p>
-      <w:pPr>
-        <w:numPr>
-          <w:ilvl w:val="0"/>
-          <w:numId w:val="15"/>
-        </w:numPr>
-      </w:pPr>
-      <w:r>
-        <w:rPr>
-          <w:lang w:val="en-GB"/>
-        </w:rPr>
-        <w:t>What did you accomplish yesterday? </w:t>
-      </w:r>
-      <w:r>
-        <w:t> </w:t>
-      </w:r>
-    </w:p>
-    <w:p>
-      <w:r>
-        <w:rPr>
-          <w:lang w:val="en-GB"/>
-        </w:rPr>
-        <w:t>Answer: </w:t>
-      </w:r>
-      <w:r>
-        <w:rPr/>
-        <w:t> </w:t>
-      </w:r>
-      <w:r>
-        <w:rPr>
-          <w:rFonts w:ascii="Calibri" w:hAnsi="Calibri" w:eastAsia="Calibri" w:cs="Calibri"/>
-          <w:noProof w:val="0"/>
-          <w:sz w:val="24"/>
-          <w:szCs w:val="24"/>
-          <w:lang w:val="en-US"/>
-        </w:rPr>
-        <w:t xml:space="preserve"> Refactored the hashing function for improved clarity and efficiency.</w:t>
-      </w:r>
-    </w:p>
-    <w:p>
-      <w:r>
-        <w:rPr>
-          <w:lang w:val="en-GB"/>
-        </w:rPr>
-        <w:t> </w:t>
-      </w:r>
-      <w:r>
-        <w:t> </w:t>
-      </w:r>
-    </w:p>
-    <w:p>
-      <w:r>
-        <w:rPr>
-          <w:lang w:val="en-GB"/>
-        </w:rPr>
-        <w:t> </w:t>
-      </w:r>
-      <w:r>
-        <w:t> </w:t>
-      </w:r>
-    </w:p>
-    <w:p>
-      <w:pPr>
-        <w:numPr>
-          <w:ilvl w:val="0"/>
-          <w:numId w:val="16"/>
-        </w:numPr>
-      </w:pPr>
-      <w:r>
-        <w:rPr>
-          <w:lang w:val="en-GB"/>
-        </w:rPr>
-        <w:t>What will you do today? </w:t>
-      </w:r>
-      <w:r>
-        <w:t> </w:t>
-      </w:r>
-    </w:p>
-    <w:p>
-      <w:r>
-        <w:rPr>
-          <w:lang w:val="en-GB"/>
-        </w:rPr>
-        <w:t>Answer: </w:t>
-      </w:r>
-      <w:r>
-        <w:rPr/>
-        <w:t> </w:t>
-      </w:r>
-      <w:r>
-        <w:rPr/>
-        <w:t xml:space="preserve"> fix bugs</w:t>
-      </w:r>
-    </w:p>
-    <w:p>
-      <w:r>
-        <w:rPr>
-          <w:lang w:val="en-GB"/>
-        </w:rPr>
-        <w:t> </w:t>
-      </w:r>
-      <w:r>
-        <w:t> </w:t>
-      </w:r>
-    </w:p>
-    <w:p>
-      <w:r>
-        <w:rPr>
-          <w:lang w:val="en-GB"/>
-        </w:rPr>
-        <w:t> </w:t>
-      </w:r>
-      <w:r>
-        <w:t> </w:t>
-      </w:r>
-    </w:p>
-    <w:p>
-      <w:pPr>
-        <w:numPr>
-          <w:ilvl w:val="0"/>
-          <w:numId w:val="17"/>
-        </w:numPr>
-      </w:pPr>
-      <w:r>
-        <w:rPr>
-          <w:lang w:val="en-GB"/>
-        </w:rPr>
-        <w:t>What obstacles are impeding your progress? </w:t>
-      </w:r>
-      <w:r>
-        <w:t> </w:t>
-      </w:r>
-    </w:p>
-    <w:p>
-      <w:r>
-        <w:rPr>
-          <w:lang w:val="en-GB"/>
-        </w:rPr>
-        <w:t>Answer: </w:t>
-      </w:r>
-      <w:r>
-        <w:rPr/>
-        <w:t> </w:t>
-      </w:r>
-      <w:r>
-        <w:rPr/>
-        <w:t xml:space="preserve"> battery issues with my pc</w:t>
-      </w:r>
-    </w:p>
-    <w:p>
-      <w:r>
-        <w:rPr>
-          <w:lang w:val="en-GB"/>
-        </w:rPr>
-        <w:t> </w:t>
-      </w:r>
-      <w:r>
-        <w:t> </w:t>
-      </w:r>
-    </w:p>
-    <w:p>
-      <w:r>
-        <w:rPr>
-          <w:lang w:val="en-GB"/>
-        </w:rPr>
-        <w:t> </w:t>
-      </w:r>
-      <w:r>
-        <w:t> </w:t>
-      </w:r>
-    </w:p>
-    <w:p>
-      <w:r>
-        <w:rPr>
-          <w:lang w:val="en-GB"/>
-        </w:rPr>
-        <w:t> </w:t>
-      </w:r>
-      <w:r>
-        <w:t> </w:t>
-      </w:r>
-    </w:p>
-    <w:p>
-      <w:r>
-        <w:rPr>
-          <w:b/>
-          <w:bCs/>
-          <w:u w:val="single"/>
-          <w:lang w:val="en-GB"/>
-        </w:rPr>
-        <w:t>Team Member (5): Name: </w:t>
-      </w:r>
-      <w:r>
-        <w:rPr>
-          <w:lang w:val="en-GB"/>
-        </w:rPr>
-        <w:t> </w:t>
-      </w:r>
-      <w:r>
-        <w:t> </w:t>
-      </w:r>
-    </w:p>
-    <w:p>
-      <w:pPr>
-        <w:numPr>
-          <w:ilvl w:val="0"/>
-          <w:numId w:val="18"/>
-        </w:numPr>
-      </w:pPr>
-      <w:r>
-        <w:rPr>
-          <w:lang w:val="en-GB"/>
-        </w:rPr>
-        <w:lastRenderedPageBreak/>
-        <w:t>What did you accomplish yesterday? </w:t>
-      </w:r>
-      <w:r>
-        <w:t> </w:t>
-      </w:r>
-    </w:p>
-    <w:p>
-      <w:pPr>
-        <w:spacing w:before="0" w:beforeAutospacing="off" w:after="240" w:afterAutospacing="off"/>
-      </w:pPr>
-      <w:r>
-        <w:rPr>
-          <w:lang w:val="en-GB"/>
-        </w:rPr>
-        <w:t>Answer: </w:t>
-      </w:r>
-      <w:r>
-        <w:rPr/>
-        <w:t> </w:t>
-      </w:r>
-      <w:r>
-        <w:rPr>
-          <w:rFonts w:ascii="Calibri" w:hAnsi="Calibri" w:eastAsia="Calibri" w:cs="Calibri"/>
-          <w:noProof w:val="0"/>
-          <w:sz w:val="24"/>
-          <w:szCs w:val="24"/>
-          <w:lang w:val="en-US"/>
-        </w:rPr>
-        <w:t xml:space="preserve"> ompleted stress tests with success, validating performance claims from McMillan (2012).</w:t>
-      </w:r>
     </w:p>
     <w:p/>
-    <w:p>
-      <w:r>
-        <w:rPr>
-          <w:lang w:val="en-GB"/>
-        </w:rPr>
-        <w:t> </w:t>
-      </w:r>
-      <w:r>
-        <w:t> </w:t>
-      </w:r>
-    </w:p>
-    <w:p>
-      <w:r>
-        <w:rPr>
-          <w:lang w:val="en-GB"/>
-        </w:rPr>
-        <w:t> </w:t>
-      </w:r>
-      <w:r>
-        <w:t> </w:t>
-      </w:r>
-    </w:p>
-    <w:p>
-      <w:pPr>
-        <w:numPr>
-          <w:ilvl w:val="0"/>
-          <w:numId w:val="19"/>
-        </w:numPr>
-      </w:pPr>
-      <w:r>
-        <w:rPr>
-          <w:lang w:val="en-GB"/>
-        </w:rPr>
-        <w:t>What will you do today? </w:t>
-      </w:r>
-      <w:r>
-        <w:t> </w:t>
-      </w:r>
-    </w:p>
-    <w:p>
-      <w:pPr>
-        <w:spacing w:before="0" w:beforeAutospacing="off" w:after="240" w:afterAutospacing="off"/>
-      </w:pPr>
-      <w:r>
-        <w:rPr>
-          <w:lang w:val="en-GB"/>
-        </w:rPr>
-        <w:t>Answer: </w:t>
-      </w:r>
-      <w:r>
-        <w:rPr/>
-        <w:t> </w:t>
-      </w:r>
-      <w:r>
-        <w:rPr>
-          <w:rFonts w:ascii="Calibri" w:hAnsi="Calibri" w:eastAsia="Calibri" w:cs="Calibri"/>
-          <w:noProof w:val="0"/>
-          <w:sz w:val="24"/>
-          <w:szCs w:val="24"/>
-          <w:lang w:val="en-US"/>
-        </w:rPr>
-        <w:t xml:space="preserve"> Preparing project handover docs.</w:t>
-      </w:r>
-    </w:p>
-    <w:p/>
-    <w:p>
-      <w:r>
-        <w:rPr>
-          <w:lang w:val="en-GB"/>
-        </w:rPr>
-        <w:t> </w:t>
-      </w:r>
-      <w:r>
-        <w:t> </w:t>
-      </w:r>
-    </w:p>
-    <w:p>
-      <w:r>
-        <w:rPr>
-          <w:lang w:val="en-GB"/>
-        </w:rPr>
-        <w:t> </w:t>
-      </w:r>
-      <w:r>
-        <w:t> </w:t>
-      </w:r>
-    </w:p>
-    <w:p>
-      <w:pPr>
-        <w:numPr>
-          <w:ilvl w:val="0"/>
-          <w:numId w:val="20"/>
-        </w:numPr>
-      </w:pPr>
-      <w:r>
-        <w:rPr>
-          <w:lang w:val="en-GB"/>
-        </w:rPr>
-        <w:t>What obstacles are impeding your progress? </w:t>
-      </w:r>
-      <w:r>
-        <w:t> </w:t>
-      </w:r>
-    </w:p>
-    <w:p>
-      <w:pPr>
-        <w:spacing w:before="0" w:beforeAutospacing="off" w:after="240" w:afterAutospacing="off"/>
-      </w:pPr>
-      <w:r>
-        <w:rPr>
-          <w:lang w:val="en-GB"/>
-        </w:rPr>
-        <w:t>Answer: </w:t>
-      </w:r>
-      <w:r>
-        <w:rPr/>
-        <w:t> </w:t>
-      </w:r>
-      <w:r>
-        <w:rPr>
-          <w:rFonts w:ascii="Calibri" w:hAnsi="Calibri" w:eastAsia="Calibri" w:cs="Calibri"/>
-          <w:noProof w:val="0"/>
-          <w:sz w:val="24"/>
-          <w:szCs w:val="24"/>
-          <w:lang w:val="en-US"/>
-        </w:rPr>
-        <w:t xml:space="preserve"> Waiting on team leads for final sign-off.</w:t>
-      </w:r>
-    </w:p>
-    <w:p/>
-    <w:p>
-      <w:r>
-        <w:rPr>
-          <w:lang w:val="en-GB"/>
-        </w:rPr>
-        <w:t> </w:t>
-      </w:r>
-      <w:r>
-        <w:t> </w:t>
-      </w:r>
-    </w:p>
-    <w:p>
-      <w:r>
-        <w:rPr>
-          <w:lang w:val="en-GB"/>
-        </w:rPr>
-        <w:t> </w:t>
-      </w:r>
-      <w:r>
-        <w:t> </w:t>
-      </w:r>
-    </w:p>
-    <w:p>
-      <w:r>
-        <w:rPr>
-          <w:lang w:val="en-GB"/>
-        </w:rPr>
-        <w:t> </w:t>
-      </w:r>
-      <w:r>
-        <w:t> </w:t>
-      </w:r>
-    </w:p>
     <w:p>
       <w:r>
         <w:rPr>
@@ -1623,7 +1443,7 @@
     </w:p>
     <w:p/>
     <w:sectPr>
-      <w:pgSz w:w="12240" w:h="15840" w:orient="portrait"/>
+      <w:pgSz w:w="12240" w:h="15840"/>
       <w:pgMar w:top="1440" w:right="1440" w:bottom="1440" w:left="1440" w:header="720" w:footer="720" w:gutter="0"/>
       <w:cols w:space="720"/>
       <w:docGrid w:linePitch="360"/>
@@ -1634,118 +1454,6 @@
 
 <file path=word/numbering.xml><?xml version="1.0" encoding="utf-8"?>
 <w:numbering xmlns:wpc="http://schemas.microsoft.com/office/word/2010/wordprocessingCanvas" xmlns:cx="http://schemas.microsoft.com/office/drawing/2014/chartex" xmlns:cx1="http://schemas.microsoft.com/office/drawing/2015/9/8/chartex" xmlns:cx2="http://schemas.microsoft.com/office/drawing/2015/10/21/chartex" xmlns:cx3="http://schemas.microsoft.com/office/drawing/2016/5/9/chartex" xmlns:cx4="http://schemas.microsoft.com/office/drawing/2016/5/10/chartex" xmlns:cx5="http://schemas.microsoft.com/office/drawing/2016/5/11/chartex" xmlns:cx6="http://schemas.microsoft.com/office/drawing/2016/5/12/chartex" xmlns:cx7="http://schemas.microsoft.com/office/drawing/2016/5/13/chartex" xmlns:cx8="http://schemas.microsoft.com/office/drawing/2016/5/14/chartex" xmlns:mc="http://schemas.openxmlformats.org/markup-compatibility/2006" xmlns:aink="http://schemas.microsoft.com/office/drawing/2016/ink" xmlns:am3d="http://schemas.microsoft.com/office/drawing/2017/model3d" xmlns:o="urn:schemas-microsoft-com:office:office" xmlns:oel="http://schemas.microsoft.com/office/2019/extlst" xmlns:r="http://schemas.openxmlformats.org/officeDocument/2006/relationships" xmlns:m="http://schemas.openxmlformats.org/officeDocument/2006/math" xmlns:v="urn:schemas-microsoft-com:vml" xmlns:wp14="http://schemas.microsoft.com/office/word/2010/wordprocessingDrawing" xmlns:wp="http://schemas.openxmlformats.org/drawingml/2006/wordprocessingDrawing" xmlns:w10="urn:schemas-microsoft-com:office:word" xmlns:w="http://schemas.openxmlformats.org/wordprocessingml/2006/main" xmlns:w14="http://schemas.microsoft.com/office/word/2010/wordml" xmlns:w15="http://schemas.microsoft.com/office/word/2012/wordml" xmlns:w16cex="http://schemas.microsoft.com/office/word/2018/wordml/cex" xmlns:w16cid="http://schemas.microsoft.com/office/word/2016/wordml/cid" xmlns:w16="http://schemas.microsoft.com/office/word/2018/wordml" xmlns:w16du="http://schemas.microsoft.com/office/word/2023/wordml/word16du" xmlns:w16sdtdh="http://schemas.microsoft.com/office/word/2020/wordml/sdtdatahash" xmlns:w16sdtfl="http://schemas.microsoft.com/office/word/2024/wordml/sdtformatlock" xmlns:w16se="http://schemas.microsoft.com/office/word/2015/wordml/symex" xmlns:wpg="http://schemas.microsoft.com/office/word/2010/wordprocessingGroup" xmlns:wpi="http://schemas.microsoft.com/office/word/2010/wordprocessingInk" xmlns:wne="http://schemas.microsoft.com/office/word/2006/wordml" xmlns:wps="http://schemas.microsoft.com/office/word/2010/wordprocessingShape" mc:Ignorable="w14 w15 w16se w16cid w16 w16cex w16sdtdh w16sdtfl w16du wp14">
-  <w:abstractNum xmlns:w="http://schemas.openxmlformats.org/wordprocessingml/2006/main" w:abstractNumId="21">
-    <w:nsid w:val="7b7536f"/>
-    <w:multiLevelType xmlns:w="http://schemas.openxmlformats.org/wordprocessingml/2006/main" w:val="hybridMultilevel"/>
-    <w:lvl xmlns:w="http://schemas.openxmlformats.org/wordprocessingml/2006/main" w:ilvl="0">
-      <w:start w:val="1"/>
-      <w:numFmt w:val="bullet"/>
-      <w:lvlText w:val=""/>
-      <w:lvlJc w:val="left"/>
-      <w:pPr>
-        <w:ind w:left="720" w:hanging="360"/>
-      </w:pPr>
-      <w:rPr>
-        <w:rFonts w:hint="default" w:ascii="Symbol" w:hAnsi="Symbol"/>
-      </w:rPr>
-    </w:lvl>
-    <w:lvl xmlns:w="http://schemas.openxmlformats.org/wordprocessingml/2006/main" w:ilvl="1">
-      <w:start w:val="1"/>
-      <w:numFmt w:val="bullet"/>
-      <w:lvlText w:val="o"/>
-      <w:lvlJc w:val="left"/>
-      <w:pPr>
-        <w:ind w:left="1440" w:hanging="360"/>
-      </w:pPr>
-      <w:rPr>
-        <w:rFonts w:hint="default" w:ascii="Courier New" w:hAnsi="Courier New"/>
-      </w:rPr>
-    </w:lvl>
-    <w:lvl xmlns:w="http://schemas.openxmlformats.org/wordprocessingml/2006/main" w:ilvl="2">
-      <w:start w:val="1"/>
-      <w:numFmt w:val="bullet"/>
-      <w:lvlText w:val=""/>
-      <w:lvlJc w:val="left"/>
-      <w:pPr>
-        <w:ind w:left="2160" w:hanging="360"/>
-      </w:pPr>
-      <w:rPr>
-        <w:rFonts w:hint="default" w:ascii="Wingdings" w:hAnsi="Wingdings"/>
-      </w:rPr>
-    </w:lvl>
-    <w:lvl xmlns:w="http://schemas.openxmlformats.org/wordprocessingml/2006/main" w:ilvl="3">
-      <w:start w:val="1"/>
-      <w:numFmt w:val="bullet"/>
-      <w:lvlText w:val=""/>
-      <w:lvlJc w:val="left"/>
-      <w:pPr>
-        <w:ind w:left="2880" w:hanging="360"/>
-      </w:pPr>
-      <w:rPr>
-        <w:rFonts w:hint="default" w:ascii="Symbol" w:hAnsi="Symbol"/>
-      </w:rPr>
-    </w:lvl>
-    <w:lvl xmlns:w="http://schemas.openxmlformats.org/wordprocessingml/2006/main" w:ilvl="4">
-      <w:start w:val="1"/>
-      <w:numFmt w:val="bullet"/>
-      <w:lvlText w:val="o"/>
-      <w:lvlJc w:val="left"/>
-      <w:pPr>
-        <w:ind w:left="3600" w:hanging="360"/>
-      </w:pPr>
-      <w:rPr>
-        <w:rFonts w:hint="default" w:ascii="Courier New" w:hAnsi="Courier New"/>
-      </w:rPr>
-    </w:lvl>
-    <w:lvl xmlns:w="http://schemas.openxmlformats.org/wordprocessingml/2006/main" w:ilvl="5">
-      <w:start w:val="1"/>
-      <w:numFmt w:val="bullet"/>
-      <w:lvlText w:val=""/>
-      <w:lvlJc w:val="left"/>
-      <w:pPr>
-        <w:ind w:left="4320" w:hanging="360"/>
-      </w:pPr>
-      <w:rPr>
-        <w:rFonts w:hint="default" w:ascii="Wingdings" w:hAnsi="Wingdings"/>
-      </w:rPr>
-    </w:lvl>
-    <w:lvl xmlns:w="http://schemas.openxmlformats.org/wordprocessingml/2006/main" w:ilvl="6">
-      <w:start w:val="1"/>
-      <w:numFmt w:val="bullet"/>
-      <w:lvlText w:val=""/>
-      <w:lvlJc w:val="left"/>
-      <w:pPr>
-        <w:ind w:left="5040" w:hanging="360"/>
-      </w:pPr>
-      <w:rPr>
-        <w:rFonts w:hint="default" w:ascii="Symbol" w:hAnsi="Symbol"/>
-      </w:rPr>
-    </w:lvl>
-    <w:lvl xmlns:w="http://schemas.openxmlformats.org/wordprocessingml/2006/main" w:ilvl="7">
-      <w:start w:val="1"/>
-      <w:numFmt w:val="bullet"/>
-      <w:lvlText w:val="o"/>
-      <w:lvlJc w:val="left"/>
-      <w:pPr>
-        <w:ind w:left="5760" w:hanging="360"/>
-      </w:pPr>
-      <w:rPr>
-        <w:rFonts w:hint="default" w:ascii="Courier New" w:hAnsi="Courier New"/>
-      </w:rPr>
-    </w:lvl>
-    <w:lvl xmlns:w="http://schemas.openxmlformats.org/wordprocessingml/2006/main" w:ilvl="8">
-      <w:start w:val="1"/>
-      <w:numFmt w:val="bullet"/>
-      <w:lvlText w:val=""/>
-      <w:lvlJc w:val="left"/>
-      <w:pPr>
-        <w:ind w:left="6480" w:hanging="360"/>
-      </w:pPr>
-      <w:rPr>
-        <w:rFonts w:hint="default" w:ascii="Wingdings" w:hAnsi="Wingdings"/>
-      </w:rPr>
-    </w:lvl>
-  </w:abstractNum>
   <w:abstractNum w:abstractNumId="0" w15:restartNumberingAfterBreak="0">
     <w:nsid w:val="01B40A9C"/>
     <w:multiLevelType w:val="multilevel"/>
@@ -1973,6 +1681,119 @@
     </w:lvl>
   </w:abstractNum>
   <w:abstractNum w:abstractNumId="2" w15:restartNumberingAfterBreak="0">
+    <w:nsid w:val="07B7536F"/>
+    <w:multiLevelType w:val="hybridMultilevel"/>
+    <w:tmpl w:val="12442DDC"/>
+    <w:lvl w:ilvl="0" w:tplc="DB746EFA">
+      <w:start w:val="1"/>
+      <w:numFmt w:val="bullet"/>
+      <w:lvlText w:val=""/>
+      <w:lvlJc w:val="left"/>
+      <w:pPr>
+        <w:ind w:left="720" w:hanging="360"/>
+      </w:pPr>
+      <w:rPr>
+        <w:rFonts w:ascii="Symbol" w:hAnsi="Symbol" w:hint="default"/>
+      </w:rPr>
+    </w:lvl>
+    <w:lvl w:ilvl="1" w:tplc="FC804792">
+      <w:start w:val="1"/>
+      <w:numFmt w:val="bullet"/>
+      <w:lvlText w:val="o"/>
+      <w:lvlJc w:val="left"/>
+      <w:pPr>
+        <w:ind w:left="1440" w:hanging="360"/>
+      </w:pPr>
+      <w:rPr>
+        <w:rFonts w:ascii="Courier New" w:hAnsi="Courier New" w:hint="default"/>
+      </w:rPr>
+    </w:lvl>
+    <w:lvl w:ilvl="2" w:tplc="39EA0E06">
+      <w:start w:val="1"/>
+      <w:numFmt w:val="bullet"/>
+      <w:lvlText w:val=""/>
+      <w:lvlJc w:val="left"/>
+      <w:pPr>
+        <w:ind w:left="2160" w:hanging="360"/>
+      </w:pPr>
+      <w:rPr>
+        <w:rFonts w:ascii="Wingdings" w:hAnsi="Wingdings" w:hint="default"/>
+      </w:rPr>
+    </w:lvl>
+    <w:lvl w:ilvl="3" w:tplc="3DFA10CC">
+      <w:start w:val="1"/>
+      <w:numFmt w:val="bullet"/>
+      <w:lvlText w:val=""/>
+      <w:lvlJc w:val="left"/>
+      <w:pPr>
+        <w:ind w:left="2880" w:hanging="360"/>
+      </w:pPr>
+      <w:rPr>
+        <w:rFonts w:ascii="Symbol" w:hAnsi="Symbol" w:hint="default"/>
+      </w:rPr>
+    </w:lvl>
+    <w:lvl w:ilvl="4" w:tplc="CFB4B9DA">
+      <w:start w:val="1"/>
+      <w:numFmt w:val="bullet"/>
+      <w:lvlText w:val="o"/>
+      <w:lvlJc w:val="left"/>
+      <w:pPr>
+        <w:ind w:left="3600" w:hanging="360"/>
+      </w:pPr>
+      <w:rPr>
+        <w:rFonts w:ascii="Courier New" w:hAnsi="Courier New" w:hint="default"/>
+      </w:rPr>
+    </w:lvl>
+    <w:lvl w:ilvl="5" w:tplc="5B900772">
+      <w:start w:val="1"/>
+      <w:numFmt w:val="bullet"/>
+      <w:lvlText w:val=""/>
+      <w:lvlJc w:val="left"/>
+      <w:pPr>
+        <w:ind w:left="4320" w:hanging="360"/>
+      </w:pPr>
+      <w:rPr>
+        <w:rFonts w:ascii="Wingdings" w:hAnsi="Wingdings" w:hint="default"/>
+      </w:rPr>
+    </w:lvl>
+    <w:lvl w:ilvl="6" w:tplc="089A48CE">
+      <w:start w:val="1"/>
+      <w:numFmt w:val="bullet"/>
+      <w:lvlText w:val=""/>
+      <w:lvlJc w:val="left"/>
+      <w:pPr>
+        <w:ind w:left="5040" w:hanging="360"/>
+      </w:pPr>
+      <w:rPr>
+        <w:rFonts w:ascii="Symbol" w:hAnsi="Symbol" w:hint="default"/>
+      </w:rPr>
+    </w:lvl>
+    <w:lvl w:ilvl="7" w:tplc="9C70E57C">
+      <w:start w:val="1"/>
+      <w:numFmt w:val="bullet"/>
+      <w:lvlText w:val="o"/>
+      <w:lvlJc w:val="left"/>
+      <w:pPr>
+        <w:ind w:left="5760" w:hanging="360"/>
+      </w:pPr>
+      <w:rPr>
+        <w:rFonts w:ascii="Courier New" w:hAnsi="Courier New" w:hint="default"/>
+      </w:rPr>
+    </w:lvl>
+    <w:lvl w:ilvl="8" w:tplc="47001FE2">
+      <w:start w:val="1"/>
+      <w:numFmt w:val="bullet"/>
+      <w:lvlText w:val=""/>
+      <w:lvlJc w:val="left"/>
+      <w:pPr>
+        <w:ind w:left="6480" w:hanging="360"/>
+      </w:pPr>
+      <w:rPr>
+        <w:rFonts w:ascii="Wingdings" w:hAnsi="Wingdings" w:hint="default"/>
+      </w:rPr>
+    </w:lvl>
+  </w:abstractNum>
+  <w:abstractNum w:abstractNumId="3" w15:restartNumberingAfterBreak="0">
     <w:nsid w:val="0A7A2740"/>
     <w:multiLevelType w:val="multilevel"/>
     <w:tmpl w:val="D772C8D4"/>
@@ -2085,7 +1906,7 @@
       </w:pPr>
     </w:lvl>
   </w:abstractNum>
-  <w:abstractNum w:abstractNumId="3" w15:restartNumberingAfterBreak="0">
+  <w:abstractNum w:abstractNumId="4" w15:restartNumberingAfterBreak="0">
     <w:nsid w:val="0EA21FDE"/>
     <w:multiLevelType w:val="multilevel"/>
     <w:tmpl w:val="6E5E6B26"/>
@@ -2101,7 +1922,7 @@
         <w:ind w:left="720" w:hanging="360"/>
       </w:pPr>
       <w:rPr>
-        <w:rFonts w:hint="default" w:ascii="Symbol" w:hAnsi="Symbol"/>
+        <w:rFonts w:ascii="Symbol" w:hAnsi="Symbol" w:hint="default"/>
         <w:sz w:val="20"/>
       </w:rPr>
     </w:lvl>
@@ -2117,7 +1938,7 @@
         <w:ind w:left="1440" w:hanging="360"/>
       </w:pPr>
       <w:rPr>
-        <w:rFonts w:hint="default" w:ascii="Symbol" w:hAnsi="Symbol"/>
+        <w:rFonts w:ascii="Symbol" w:hAnsi="Symbol" w:hint="default"/>
         <w:sz w:val="20"/>
       </w:rPr>
     </w:lvl>
@@ -2133,7 +1954,7 @@
         <w:ind w:left="2160" w:hanging="360"/>
       </w:pPr>
       <w:rPr>
-        <w:rFonts w:hint="default" w:ascii="Symbol" w:hAnsi="Symbol"/>
+        <w:rFonts w:ascii="Symbol" w:hAnsi="Symbol" w:hint="default"/>
         <w:sz w:val="20"/>
       </w:rPr>
     </w:lvl>
@@ -2149,7 +1970,7 @@
         <w:ind w:left="2880" w:hanging="360"/>
       </w:pPr>
       <w:rPr>
-        <w:rFonts w:hint="default" w:ascii="Symbol" w:hAnsi="Symbol"/>
+        <w:rFonts w:ascii="Symbol" w:hAnsi="Symbol" w:hint="default"/>
         <w:sz w:val="20"/>
       </w:rPr>
     </w:lvl>
@@ -2165,7 +1986,7 @@
         <w:ind w:left="3600" w:hanging="360"/>
       </w:pPr>
       <w:rPr>
-        <w:rFonts w:hint="default" w:ascii="Symbol" w:hAnsi="Symbol"/>
+        <w:rFonts w:ascii="Symbol" w:hAnsi="Symbol" w:hint="default"/>
         <w:sz w:val="20"/>
       </w:rPr>
     </w:lvl>
@@ -2181,7 +2002,7 @@
         <w:ind w:left="4320" w:hanging="360"/>
       </w:pPr>
       <w:rPr>
-        <w:rFonts w:hint="default" w:ascii="Symbol" w:hAnsi="Symbol"/>
+        <w:rFonts w:ascii="Symbol" w:hAnsi="Symbol" w:hint="default"/>
         <w:sz w:val="20"/>
       </w:rPr>
     </w:lvl>
@@ -2197,7 +2018,7 @@
         <w:ind w:left="5040" w:hanging="360"/>
       </w:pPr>
       <w:rPr>
-        <w:rFonts w:hint="default" w:ascii="Symbol" w:hAnsi="Symbol"/>
+        <w:rFonts w:ascii="Symbol" w:hAnsi="Symbol" w:hint="default"/>
         <w:sz w:val="20"/>
       </w:rPr>
     </w:lvl>
@@ -2213,7 +2034,7 @@
         <w:ind w:left="5760" w:hanging="360"/>
       </w:pPr>
       <w:rPr>
-        <w:rFonts w:hint="default" w:ascii="Symbol" w:hAnsi="Symbol"/>
+        <w:rFonts w:ascii="Symbol" w:hAnsi="Symbol" w:hint="default"/>
         <w:sz w:val="20"/>
       </w:rPr>
     </w:lvl>
@@ -2229,12 +2050,12 @@
         <w:ind w:left="6480" w:hanging="360"/>
       </w:pPr>
       <w:rPr>
-        <w:rFonts w:hint="default" w:ascii="Symbol" w:hAnsi="Symbol"/>
+        <w:rFonts w:ascii="Symbol" w:hAnsi="Symbol" w:hint="default"/>
         <w:sz w:val="20"/>
       </w:rPr>
     </w:lvl>
   </w:abstractNum>
-  <w:abstractNum w:abstractNumId="4" w15:restartNumberingAfterBreak="0">
+  <w:abstractNum w:abstractNumId="5" w15:restartNumberingAfterBreak="0">
     <w:nsid w:val="13321829"/>
     <w:multiLevelType w:val="hybridMultilevel"/>
     <w:tmpl w:val="18CA7DA0"/>
@@ -2247,7 +2068,7 @@
         <w:ind w:left="1800" w:hanging="360"/>
       </w:pPr>
       <w:rPr>
-        <w:rFonts w:hint="default" w:ascii="Symbol" w:hAnsi="Symbol"/>
+        <w:rFonts w:ascii="Symbol" w:hAnsi="Symbol" w:hint="default"/>
       </w:rPr>
     </w:lvl>
     <w:lvl w:ilvl="1" w:tplc="04090003">
@@ -2259,7 +2080,7 @@
         <w:ind w:left="2520" w:hanging="360"/>
       </w:pPr>
       <w:rPr>
-        <w:rFonts w:hint="default" w:ascii="Courier New" w:hAnsi="Courier New" w:cs="Courier New"/>
+        <w:rFonts w:ascii="Courier New" w:hAnsi="Courier New" w:cs="Courier New" w:hint="default"/>
       </w:rPr>
     </w:lvl>
     <w:lvl w:ilvl="2" w:tplc="04090005">
@@ -2271,7 +2092,7 @@
         <w:ind w:left="3240" w:hanging="360"/>
       </w:pPr>
       <w:rPr>
-        <w:rFonts w:hint="default" w:ascii="Wingdings" w:hAnsi="Wingdings"/>
+        <w:rFonts w:ascii="Wingdings" w:hAnsi="Wingdings" w:hint="default"/>
       </w:rPr>
     </w:lvl>
     <w:lvl w:ilvl="3" w:tplc="04090001">
@@ -2283,7 +2104,7 @@
         <w:ind w:left="3960" w:hanging="360"/>
       </w:pPr>
       <w:rPr>
-        <w:rFonts w:hint="default" w:ascii="Symbol" w:hAnsi="Symbol"/>
+        <w:rFonts w:ascii="Symbol" w:hAnsi="Symbol" w:hint="default"/>
       </w:rPr>
     </w:lvl>
     <w:lvl w:ilvl="4" w:tplc="04090003">
@@ -2295,7 +2116,7 @@
         <w:ind w:left="4680" w:hanging="360"/>
       </w:pPr>
       <w:rPr>
-        <w:rFonts w:hint="default" w:ascii="Courier New" w:hAnsi="Courier New" w:cs="Courier New"/>
+        <w:rFonts w:ascii="Courier New" w:hAnsi="Courier New" w:cs="Courier New" w:hint="default"/>
       </w:rPr>
     </w:lvl>
     <w:lvl w:ilvl="5" w:tplc="04090005">
@@ -2307,7 +2128,7 @@
         <w:ind w:left="5400" w:hanging="360"/>
       </w:pPr>
       <w:rPr>
-        <w:rFonts w:hint="default" w:ascii="Wingdings" w:hAnsi="Wingdings"/>
+        <w:rFonts w:ascii="Wingdings" w:hAnsi="Wingdings" w:hint="default"/>
       </w:rPr>
     </w:lvl>
     <w:lvl w:ilvl="6" w:tplc="04090001">
@@ -2319,7 +2140,7 @@
         <w:ind w:left="6120" w:hanging="360"/>
       </w:pPr>
       <w:rPr>
-        <w:rFonts w:hint="default" w:ascii="Symbol" w:hAnsi="Symbol"/>
+        <w:rFonts w:ascii="Symbol" w:hAnsi="Symbol" w:hint="default"/>
       </w:rPr>
     </w:lvl>
     <w:lvl w:ilvl="7" w:tplc="04090003">
@@ -2331,7 +2152,7 @@
         <w:ind w:left="6840" w:hanging="360"/>
       </w:pPr>
       <w:rPr>
-        <w:rFonts w:hint="default" w:ascii="Courier New" w:hAnsi="Courier New" w:cs="Courier New"/>
+        <w:rFonts w:ascii="Courier New" w:hAnsi="Courier New" w:cs="Courier New" w:hint="default"/>
       </w:rPr>
     </w:lvl>
     <w:lvl w:ilvl="8" w:tplc="04090005">
@@ -2343,11 +2164,11 @@
         <w:ind w:left="7560" w:hanging="360"/>
       </w:pPr>
       <w:rPr>
-        <w:rFonts w:hint="default" w:ascii="Wingdings" w:hAnsi="Wingdings"/>
+        <w:rFonts w:ascii="Wingdings" w:hAnsi="Wingdings" w:hint="default"/>
       </w:rPr>
     </w:lvl>
   </w:abstractNum>
-  <w:abstractNum w:abstractNumId="5" w15:restartNumberingAfterBreak="0">
+  <w:abstractNum w:abstractNumId="6" w15:restartNumberingAfterBreak="0">
     <w:nsid w:val="1B18312D"/>
     <w:multiLevelType w:val="multilevel"/>
     <w:tmpl w:val="9FD2E7F8"/>
@@ -2363,7 +2184,7 @@
         <w:ind w:left="720" w:hanging="360"/>
       </w:pPr>
       <w:rPr>
-        <w:rFonts w:hint="default" w:ascii="Symbol" w:hAnsi="Symbol"/>
+        <w:rFonts w:ascii="Symbol" w:hAnsi="Symbol" w:hint="default"/>
         <w:sz w:val="20"/>
       </w:rPr>
     </w:lvl>
@@ -2379,7 +2200,7 @@
         <w:ind w:left="1440" w:hanging="360"/>
       </w:pPr>
       <w:rPr>
-        <w:rFonts w:hint="default" w:ascii="Symbol" w:hAnsi="Symbol"/>
+        <w:rFonts w:ascii="Symbol" w:hAnsi="Symbol" w:hint="default"/>
         <w:sz w:val="20"/>
       </w:rPr>
     </w:lvl>
@@ -2395,7 +2216,7 @@
         <w:ind w:left="2160" w:hanging="360"/>
       </w:pPr>
       <w:rPr>
-        <w:rFonts w:hint="default" w:ascii="Symbol" w:hAnsi="Symbol"/>
+        <w:rFonts w:ascii="Symbol" w:hAnsi="Symbol" w:hint="default"/>
         <w:sz w:val="20"/>
       </w:rPr>
     </w:lvl>
@@ -2411,7 +2232,7 @@
         <w:ind w:left="2880" w:hanging="360"/>
       </w:pPr>
       <w:rPr>
-        <w:rFonts w:hint="default" w:ascii="Symbol" w:hAnsi="Symbol"/>
+        <w:rFonts w:ascii="Symbol" w:hAnsi="Symbol" w:hint="default"/>
         <w:sz w:val="20"/>
       </w:rPr>
     </w:lvl>
@@ -2427,7 +2248,7 @@
         <w:ind w:left="3600" w:hanging="360"/>
       </w:pPr>
       <w:rPr>
-        <w:rFonts w:hint="default" w:ascii="Symbol" w:hAnsi="Symbol"/>
+        <w:rFonts w:ascii="Symbol" w:hAnsi="Symbol" w:hint="default"/>
         <w:sz w:val="20"/>
       </w:rPr>
     </w:lvl>
@@ -2443,7 +2264,7 @@
         <w:ind w:left="4320" w:hanging="360"/>
       </w:pPr>
       <w:rPr>
-        <w:rFonts w:hint="default" w:ascii="Symbol" w:hAnsi="Symbol"/>
+        <w:rFonts w:ascii="Symbol" w:hAnsi="Symbol" w:hint="default"/>
         <w:sz w:val="20"/>
       </w:rPr>
     </w:lvl>
@@ -2459,7 +2280,7 @@
         <w:ind w:left="5040" w:hanging="360"/>
       </w:pPr>
       <w:rPr>
-        <w:rFonts w:hint="default" w:ascii="Symbol" w:hAnsi="Symbol"/>
+        <w:rFonts w:ascii="Symbol" w:hAnsi="Symbol" w:hint="default"/>
         <w:sz w:val="20"/>
       </w:rPr>
     </w:lvl>
@@ -2475,7 +2296,7 @@
         <w:ind w:left="5760" w:hanging="360"/>
       </w:pPr>
       <w:rPr>
-        <w:rFonts w:hint="default" w:ascii="Symbol" w:hAnsi="Symbol"/>
+        <w:rFonts w:ascii="Symbol" w:hAnsi="Symbol" w:hint="default"/>
         <w:sz w:val="20"/>
       </w:rPr>
     </w:lvl>
@@ -2491,12 +2312,12 @@
         <w:ind w:left="6480" w:hanging="360"/>
       </w:pPr>
       <w:rPr>
-        <w:rFonts w:hint="default" w:ascii="Symbol" w:hAnsi="Symbol"/>
+        <w:rFonts w:ascii="Symbol" w:hAnsi="Symbol" w:hint="default"/>
         <w:sz w:val="20"/>
       </w:rPr>
     </w:lvl>
   </w:abstractNum>
-  <w:abstractNum w:abstractNumId="6" w15:restartNumberingAfterBreak="0">
+  <w:abstractNum w:abstractNumId="7" w15:restartNumberingAfterBreak="0">
     <w:nsid w:val="1D4F20FD"/>
     <w:multiLevelType w:val="multilevel"/>
     <w:tmpl w:val="9F16BC4A"/>
@@ -2609,7 +2430,7 @@
       </w:pPr>
     </w:lvl>
   </w:abstractNum>
-  <w:abstractNum w:abstractNumId="7" w15:restartNumberingAfterBreak="0">
+  <w:abstractNum w:abstractNumId="8" w15:restartNumberingAfterBreak="0">
     <w:nsid w:val="2F9812CC"/>
     <w:multiLevelType w:val="multilevel"/>
     <w:tmpl w:val="A212F482"/>
@@ -2722,7 +2543,7 @@
       </w:pPr>
     </w:lvl>
   </w:abstractNum>
-  <w:abstractNum w:abstractNumId="8" w15:restartNumberingAfterBreak="0">
+  <w:abstractNum w:abstractNumId="9" w15:restartNumberingAfterBreak="0">
     <w:nsid w:val="4FCF0578"/>
     <w:multiLevelType w:val="multilevel"/>
     <w:tmpl w:val="11A2F4B6"/>
@@ -2835,7 +2656,7 @@
       </w:pPr>
     </w:lvl>
   </w:abstractNum>
-  <w:abstractNum w:abstractNumId="9" w15:restartNumberingAfterBreak="0">
+  <w:abstractNum w:abstractNumId="10" w15:restartNumberingAfterBreak="0">
     <w:nsid w:val="51CF27A3"/>
     <w:multiLevelType w:val="multilevel"/>
     <w:tmpl w:val="8312E8EC"/>
@@ -2948,7 +2769,7 @@
       </w:pPr>
     </w:lvl>
   </w:abstractNum>
-  <w:abstractNum w:abstractNumId="10" w15:restartNumberingAfterBreak="0">
+  <w:abstractNum w:abstractNumId="11" w15:restartNumberingAfterBreak="0">
     <w:nsid w:val="53C153DA"/>
     <w:multiLevelType w:val="multilevel"/>
     <w:tmpl w:val="4CDA9B04"/>
@@ -3061,7 +2882,7 @@
       </w:pPr>
     </w:lvl>
   </w:abstractNum>
-  <w:abstractNum w:abstractNumId="11" w15:restartNumberingAfterBreak="0">
+  <w:abstractNum w:abstractNumId="12" w15:restartNumberingAfterBreak="0">
     <w:nsid w:val="580E540A"/>
     <w:multiLevelType w:val="multilevel"/>
     <w:tmpl w:val="751ADB36"/>
@@ -3077,7 +2898,7 @@
         <w:ind w:left="720" w:hanging="360"/>
       </w:pPr>
       <w:rPr>
-        <w:rFonts w:hint="default" w:ascii="Symbol" w:hAnsi="Symbol"/>
+        <w:rFonts w:ascii="Symbol" w:hAnsi="Symbol" w:hint="default"/>
         <w:sz w:val="20"/>
       </w:rPr>
     </w:lvl>
@@ -3093,7 +2914,7 @@
         <w:ind w:left="1440" w:hanging="360"/>
       </w:pPr>
       <w:rPr>
-        <w:rFonts w:hint="default" w:ascii="Symbol" w:hAnsi="Symbol"/>
+        <w:rFonts w:ascii="Symbol" w:hAnsi="Symbol" w:hint="default"/>
         <w:sz w:val="20"/>
       </w:rPr>
     </w:lvl>
@@ -3109,7 +2930,7 @@
         <w:ind w:left="2160" w:hanging="360"/>
       </w:pPr>
       <w:rPr>
-        <w:rFonts w:hint="default" w:ascii="Symbol" w:hAnsi="Symbol"/>
+        <w:rFonts w:ascii="Symbol" w:hAnsi="Symbol" w:hint="default"/>
         <w:sz w:val="20"/>
       </w:rPr>
     </w:lvl>
@@ -3125,7 +2946,7 @@
         <w:ind w:left="2880" w:hanging="360"/>
       </w:pPr>
       <w:rPr>
-        <w:rFonts w:hint="default" w:ascii="Symbol" w:hAnsi="Symbol"/>
+        <w:rFonts w:ascii="Symbol" w:hAnsi="Symbol" w:hint="default"/>
         <w:sz w:val="20"/>
       </w:rPr>
     </w:lvl>
@@ -3141,7 +2962,7 @@
         <w:ind w:left="3600" w:hanging="360"/>
       </w:pPr>
       <w:rPr>
-        <w:rFonts w:hint="default" w:ascii="Symbol" w:hAnsi="Symbol"/>
+        <w:rFonts w:ascii="Symbol" w:hAnsi="Symbol" w:hint="default"/>
         <w:sz w:val="20"/>
       </w:rPr>
     </w:lvl>
@@ -3157,7 +2978,7 @@
         <w:ind w:left="4320" w:hanging="360"/>
       </w:pPr>
       <w:rPr>
-        <w:rFonts w:hint="default" w:ascii="Symbol" w:hAnsi="Symbol"/>
+        <w:rFonts w:ascii="Symbol" w:hAnsi="Symbol" w:hint="default"/>
         <w:sz w:val="20"/>
       </w:rPr>
     </w:lvl>
@@ -3173,7 +2994,7 @@
         <w:ind w:left="5040" w:hanging="360"/>
       </w:pPr>
       <w:rPr>
-        <w:rFonts w:hint="default" w:ascii="Symbol" w:hAnsi="Symbol"/>
+        <w:rFonts w:ascii="Symbol" w:hAnsi="Symbol" w:hint="default"/>
         <w:sz w:val="20"/>
       </w:rPr>
     </w:lvl>
@@ -3189,7 +3010,7 @@
         <w:ind w:left="5760" w:hanging="360"/>
       </w:pPr>
       <w:rPr>
-        <w:rFonts w:hint="default" w:ascii="Symbol" w:hAnsi="Symbol"/>
+        <w:rFonts w:ascii="Symbol" w:hAnsi="Symbol" w:hint="default"/>
         <w:sz w:val="20"/>
       </w:rPr>
     </w:lvl>
@@ -3205,12 +3026,12 @@
         <w:ind w:left="6480" w:hanging="360"/>
       </w:pPr>
       <w:rPr>
-        <w:rFonts w:hint="default" w:ascii="Symbol" w:hAnsi="Symbol"/>
+        <w:rFonts w:ascii="Symbol" w:hAnsi="Symbol" w:hint="default"/>
         <w:sz w:val="20"/>
       </w:rPr>
     </w:lvl>
   </w:abstractNum>
-  <w:abstractNum w:abstractNumId="12" w15:restartNumberingAfterBreak="0">
+  <w:abstractNum w:abstractNumId="13" w15:restartNumberingAfterBreak="0">
     <w:nsid w:val="607368DA"/>
     <w:multiLevelType w:val="multilevel"/>
     <w:tmpl w:val="6AACC254"/>
@@ -3323,7 +3144,7 @@
       </w:pPr>
     </w:lvl>
   </w:abstractNum>
-  <w:abstractNum w:abstractNumId="13" w15:restartNumberingAfterBreak="0">
+  <w:abstractNum w:abstractNumId="14" w15:restartNumberingAfterBreak="0">
     <w:nsid w:val="610A01E3"/>
     <w:multiLevelType w:val="multilevel"/>
     <w:tmpl w:val="3064F5F8"/>
@@ -3436,7 +3257,7 @@
       </w:pPr>
     </w:lvl>
   </w:abstractNum>
-  <w:abstractNum w:abstractNumId="14" w15:restartNumberingAfterBreak="0">
+  <w:abstractNum w:abstractNumId="15" w15:restartNumberingAfterBreak="0">
     <w:nsid w:val="66424BBA"/>
     <w:multiLevelType w:val="multilevel"/>
     <w:tmpl w:val="AABC8742"/>
@@ -3549,7 +3370,7 @@
       </w:pPr>
     </w:lvl>
   </w:abstractNum>
-  <w:abstractNum w:abstractNumId="15" w15:restartNumberingAfterBreak="0">
+  <w:abstractNum w:abstractNumId="16" w15:restartNumberingAfterBreak="0">
     <w:nsid w:val="686D7D38"/>
     <w:multiLevelType w:val="multilevel"/>
     <w:tmpl w:val="1C84401C"/>
@@ -3565,7 +3386,7 @@
         <w:ind w:left="720" w:hanging="360"/>
       </w:pPr>
       <w:rPr>
-        <w:rFonts w:hint="default" w:ascii="Symbol" w:hAnsi="Symbol"/>
+        <w:rFonts w:ascii="Symbol" w:hAnsi="Symbol" w:hint="default"/>
         <w:sz w:val="20"/>
       </w:rPr>
     </w:lvl>
@@ -3581,7 +3402,7 @@
         <w:ind w:left="1440" w:hanging="360"/>
       </w:pPr>
       <w:rPr>
-        <w:rFonts w:hint="default" w:ascii="Symbol" w:hAnsi="Symbol"/>
+        <w:rFonts w:ascii="Symbol" w:hAnsi="Symbol" w:hint="default"/>
         <w:sz w:val="20"/>
       </w:rPr>
     </w:lvl>
@@ -3597,7 +3418,7 @@
         <w:ind w:left="2160" w:hanging="360"/>
       </w:pPr>
       <w:rPr>
-        <w:rFonts w:hint="default" w:ascii="Symbol" w:hAnsi="Symbol"/>
+        <w:rFonts w:ascii="Symbol" w:hAnsi="Symbol" w:hint="default"/>
         <w:sz w:val="20"/>
       </w:rPr>
     </w:lvl>
@@ -3613,7 +3434,7 @@
         <w:ind w:left="2880" w:hanging="360"/>
       </w:pPr>
       <w:rPr>
-        <w:rFonts w:hint="default" w:ascii="Symbol" w:hAnsi="Symbol"/>
+        <w:rFonts w:ascii="Symbol" w:hAnsi="Symbol" w:hint="default"/>
         <w:sz w:val="20"/>
       </w:rPr>
     </w:lvl>
@@ -3629,7 +3450,7 @@
         <w:ind w:left="3600" w:hanging="360"/>
       </w:pPr>
       <w:rPr>
-        <w:rFonts w:hint="default" w:ascii="Symbol" w:hAnsi="Symbol"/>
+        <w:rFonts w:ascii="Symbol" w:hAnsi="Symbol" w:hint="default"/>
         <w:sz w:val="20"/>
       </w:rPr>
     </w:lvl>
@@ -3645,7 +3466,7 @@
         <w:ind w:left="4320" w:hanging="360"/>
       </w:pPr>
       <w:rPr>
-        <w:rFonts w:hint="default" w:ascii="Symbol" w:hAnsi="Symbol"/>
+        <w:rFonts w:ascii="Symbol" w:hAnsi="Symbol" w:hint="default"/>
         <w:sz w:val="20"/>
       </w:rPr>
     </w:lvl>
@@ -3661,7 +3482,7 @@
         <w:ind w:left="5040" w:hanging="360"/>
       </w:pPr>
       <w:rPr>
-        <w:rFonts w:hint="default" w:ascii="Symbol" w:hAnsi="Symbol"/>
+        <w:rFonts w:ascii="Symbol" w:hAnsi="Symbol" w:hint="default"/>
         <w:sz w:val="20"/>
       </w:rPr>
     </w:lvl>
@@ -3677,7 +3498,7 @@
         <w:ind w:left="5760" w:hanging="360"/>
       </w:pPr>
       <w:rPr>
-        <w:rFonts w:hint="default" w:ascii="Symbol" w:hAnsi="Symbol"/>
+        <w:rFonts w:ascii="Symbol" w:hAnsi="Symbol" w:hint="default"/>
         <w:sz w:val="20"/>
       </w:rPr>
     </w:lvl>
@@ -3693,12 +3514,12 @@
         <w:ind w:left="6480" w:hanging="360"/>
       </w:pPr>
       <w:rPr>
-        <w:rFonts w:hint="default" w:ascii="Symbol" w:hAnsi="Symbol"/>
+        <w:rFonts w:ascii="Symbol" w:hAnsi="Symbol" w:hint="default"/>
         <w:sz w:val="20"/>
       </w:rPr>
     </w:lvl>
   </w:abstractNum>
-  <w:abstractNum w:abstractNumId="16" w15:restartNumberingAfterBreak="0">
+  <w:abstractNum w:abstractNumId="17" w15:restartNumberingAfterBreak="0">
     <w:nsid w:val="6B475DEF"/>
     <w:multiLevelType w:val="multilevel"/>
     <w:tmpl w:val="EA5EBCB6"/>
@@ -3811,7 +3632,7 @@
       </w:pPr>
     </w:lvl>
   </w:abstractNum>
-  <w:abstractNum w:abstractNumId="17" w15:restartNumberingAfterBreak="0">
+  <w:abstractNum w:abstractNumId="18" w15:restartNumberingAfterBreak="0">
     <w:nsid w:val="6BAC64BE"/>
     <w:multiLevelType w:val="multilevel"/>
     <w:tmpl w:val="442EFEEA"/>
@@ -3924,7 +3745,7 @@
       </w:pPr>
     </w:lvl>
   </w:abstractNum>
-  <w:abstractNum w:abstractNumId="18" w15:restartNumberingAfterBreak="0">
+  <w:abstractNum w:abstractNumId="19" w15:restartNumberingAfterBreak="0">
     <w:nsid w:val="6E0B7D21"/>
     <w:multiLevelType w:val="multilevel"/>
     <w:tmpl w:val="414A4914"/>
@@ -3940,7 +3761,7 @@
         <w:ind w:left="720" w:hanging="360"/>
       </w:pPr>
       <w:rPr>
-        <w:rFonts w:hint="default" w:ascii="Symbol" w:hAnsi="Symbol"/>
+        <w:rFonts w:ascii="Symbol" w:hAnsi="Symbol" w:hint="default"/>
         <w:sz w:val="20"/>
       </w:rPr>
     </w:lvl>
@@ -3956,7 +3777,7 @@
         <w:ind w:left="1440" w:hanging="360"/>
       </w:pPr>
       <w:rPr>
-        <w:rFonts w:hint="default" w:ascii="Symbol" w:hAnsi="Symbol"/>
+        <w:rFonts w:ascii="Symbol" w:hAnsi="Symbol" w:hint="default"/>
         <w:sz w:val="20"/>
       </w:rPr>
     </w:lvl>
@@ -3972,7 +3793,7 @@
         <w:ind w:left="2160" w:hanging="360"/>
       </w:pPr>
       <w:rPr>
-        <w:rFonts w:hint="default" w:ascii="Symbol" w:hAnsi="Symbol"/>
+        <w:rFonts w:ascii="Symbol" w:hAnsi="Symbol" w:hint="default"/>
         <w:sz w:val="20"/>
       </w:rPr>
     </w:lvl>
@@ -3988,7 +3809,7 @@
         <w:ind w:left="2880" w:hanging="360"/>
       </w:pPr>
       <w:rPr>
-        <w:rFonts w:hint="default" w:ascii="Symbol" w:hAnsi="Symbol"/>
+        <w:rFonts w:ascii="Symbol" w:hAnsi="Symbol" w:hint="default"/>
         <w:sz w:val="20"/>
       </w:rPr>
     </w:lvl>
@@ -4004,7 +3825,7 @@
         <w:ind w:left="3600" w:hanging="360"/>
       </w:pPr>
       <w:rPr>
-        <w:rFonts w:hint="default" w:ascii="Symbol" w:hAnsi="Symbol"/>
+        <w:rFonts w:ascii="Symbol" w:hAnsi="Symbol" w:hint="default"/>
         <w:sz w:val="20"/>
       </w:rPr>
     </w:lvl>
@@ -4020,7 +3841,7 @@
         <w:ind w:left="4320" w:hanging="360"/>
       </w:pPr>
       <w:rPr>
-        <w:rFonts w:hint="default" w:ascii="Symbol" w:hAnsi="Symbol"/>
+        <w:rFonts w:ascii="Symbol" w:hAnsi="Symbol" w:hint="default"/>
         <w:sz w:val="20"/>
       </w:rPr>
     </w:lvl>
@@ -4036,7 +3857,7 @@
         <w:ind w:left="5040" w:hanging="360"/>
       </w:pPr>
       <w:rPr>
-        <w:rFonts w:hint="default" w:ascii="Symbol" w:hAnsi="Symbol"/>
+        <w:rFonts w:ascii="Symbol" w:hAnsi="Symbol" w:hint="default"/>
         <w:sz w:val="20"/>
       </w:rPr>
     </w:lvl>
@@ -4052,7 +3873,7 @@
         <w:ind w:left="5760" w:hanging="360"/>
       </w:pPr>
       <w:rPr>
-        <w:rFonts w:hint="default" w:ascii="Symbol" w:hAnsi="Symbol"/>
+        <w:rFonts w:ascii="Symbol" w:hAnsi="Symbol" w:hint="default"/>
         <w:sz w:val="20"/>
       </w:rPr>
     </w:lvl>
@@ -4068,12 +3889,12 @@
         <w:ind w:left="6480" w:hanging="360"/>
       </w:pPr>
       <w:rPr>
-        <w:rFonts w:hint="default" w:ascii="Symbol" w:hAnsi="Symbol"/>
+        <w:rFonts w:ascii="Symbol" w:hAnsi="Symbol" w:hint="default"/>
         <w:sz w:val="20"/>
       </w:rPr>
     </w:lvl>
   </w:abstractNum>
-  <w:abstractNum w:abstractNumId="19" w15:restartNumberingAfterBreak="0">
+  <w:abstractNum w:abstractNumId="20" w15:restartNumberingAfterBreak="0">
     <w:nsid w:val="6E545600"/>
     <w:multiLevelType w:val="multilevel"/>
     <w:tmpl w:val="3244C660"/>
@@ -4186,7 +4007,7 @@
       </w:pPr>
     </w:lvl>
   </w:abstractNum>
-  <w:abstractNum w:abstractNumId="20" w15:restartNumberingAfterBreak="0">
+  <w:abstractNum w:abstractNumId="21" w15:restartNumberingAfterBreak="0">
     <w:nsid w:val="7D186836"/>
     <w:multiLevelType w:val="multilevel"/>
     <w:tmpl w:val="4B58E0F6"/>
@@ -4299,80 +4120,71 @@
       </w:pPr>
     </w:lvl>
   </w:abstractNum>
-  <w:num w:numId="22">
+  <w:num w:numId="1" w16cid:durableId="1632637418">
+    <w:abstractNumId w:val="2"/>
+  </w:num>
+  <w:num w:numId="2" w16cid:durableId="1912740136">
+    <w:abstractNumId w:val="19"/>
+  </w:num>
+  <w:num w:numId="3" w16cid:durableId="1623803615">
+    <w:abstractNumId w:val="6"/>
+  </w:num>
+  <w:num w:numId="4" w16cid:durableId="16851612">
+    <w:abstractNumId w:val="16"/>
+  </w:num>
+  <w:num w:numId="5" w16cid:durableId="2117938775">
+    <w:abstractNumId w:val="4"/>
+  </w:num>
+  <w:num w:numId="6" w16cid:durableId="397482711">
+    <w:abstractNumId w:val="12"/>
+  </w:num>
+  <w:num w:numId="7" w16cid:durableId="1028414381">
+    <w:abstractNumId w:val="11"/>
+  </w:num>
+  <w:num w:numId="8" w16cid:durableId="538711834">
+    <w:abstractNumId w:val="10"/>
+  </w:num>
+  <w:num w:numId="9" w16cid:durableId="1438450761">
+    <w:abstractNumId w:val="8"/>
+  </w:num>
+  <w:num w:numId="10" w16cid:durableId="2028869800">
+    <w:abstractNumId w:val="3"/>
+  </w:num>
+  <w:num w:numId="11" w16cid:durableId="725639149">
+    <w:abstractNumId w:val="15"/>
+  </w:num>
+  <w:num w:numId="12" w16cid:durableId="169685151">
+    <w:abstractNumId w:val="7"/>
+  </w:num>
+  <w:num w:numId="13" w16cid:durableId="1334600736">
+    <w:abstractNumId w:val="9"/>
+  </w:num>
+  <w:num w:numId="14" w16cid:durableId="1641570481">
+    <w:abstractNumId w:val="0"/>
+  </w:num>
+  <w:num w:numId="15" w16cid:durableId="1955139136">
     <w:abstractNumId w:val="21"/>
   </w:num>
-  <w:num w:numId="1" w16cid:durableId="1912740136">
+  <w:num w:numId="16" w16cid:durableId="218785983">
+    <w:abstractNumId w:val="17"/>
+  </w:num>
+  <w:num w:numId="17" w16cid:durableId="2068261470">
+    <w:abstractNumId w:val="20"/>
+  </w:num>
+  <w:num w:numId="18" w16cid:durableId="1858273919">
     <w:abstractNumId w:val="18"/>
   </w:num>
-  <w:num w:numId="2" w16cid:durableId="1623803615">
-    <w:abstractNumId w:val="5"/>
-  </w:num>
-  <w:num w:numId="3" w16cid:durableId="16851612">
-    <w:abstractNumId w:val="15"/>
-  </w:num>
-  <w:num w:numId="4" w16cid:durableId="2117938775">
-    <w:abstractNumId w:val="3"/>
-  </w:num>
-  <w:num w:numId="5" w16cid:durableId="397482711">
-    <w:abstractNumId w:val="11"/>
-  </w:num>
-  <w:num w:numId="6" w16cid:durableId="1028414381">
-    <w:abstractNumId w:val="10"/>
-  </w:num>
-  <w:num w:numId="7" w16cid:durableId="538711834">
-    <w:abstractNumId w:val="9"/>
-  </w:num>
-  <w:num w:numId="8" w16cid:durableId="1438450761">
-    <w:abstractNumId w:val="7"/>
-  </w:num>
-  <w:num w:numId="9" w16cid:durableId="2028869800">
-    <w:abstractNumId w:val="2"/>
-  </w:num>
-  <w:num w:numId="10" w16cid:durableId="725639149">
+  <w:num w:numId="19" w16cid:durableId="1993410655">
     <w:abstractNumId w:val="14"/>
   </w:num>
-  <w:num w:numId="11" w16cid:durableId="169685151">
-    <w:abstractNumId w:val="6"/>
-  </w:num>
-  <w:num w:numId="12" w16cid:durableId="1334600736">
-    <w:abstractNumId w:val="8"/>
-  </w:num>
-  <w:num w:numId="13" w16cid:durableId="1641570481">
-    <w:abstractNumId w:val="0"/>
-  </w:num>
-  <w:num w:numId="14" w16cid:durableId="1955139136">
-    <w:abstractNumId w:val="20"/>
-  </w:num>
-  <w:num w:numId="15" w16cid:durableId="218785983">
-    <w:abstractNumId w:val="16"/>
-  </w:num>
-  <w:num w:numId="16" w16cid:durableId="2068261470">
-    <w:abstractNumId w:val="19"/>
-  </w:num>
-  <w:num w:numId="17" w16cid:durableId="1858273919">
-    <w:abstractNumId w:val="17"/>
-  </w:num>
-  <w:num w:numId="18" w16cid:durableId="1993410655">
+  <w:num w:numId="20" w16cid:durableId="1431390954">
     <w:abstractNumId w:val="13"/>
   </w:num>
-  <w:num w:numId="19" w16cid:durableId="1431390954">
-    <w:abstractNumId w:val="12"/>
-  </w:num>
-  <w:num w:numId="20" w16cid:durableId="340819457">
+  <w:num w:numId="21" w16cid:durableId="340819457">
     <w:abstractNumId w:val="1"/>
   </w:num>
-  <w:num w:numId="21" w16cid:durableId="713962415">
-    <w:abstractNumId w:val="4"/>
-    <w:lvlOverride w:ilvl="0"/>
-    <w:lvlOverride w:ilvl="1"/>
-    <w:lvlOverride w:ilvl="2"/>
-    <w:lvlOverride w:ilvl="3"/>
-    <w:lvlOverride w:ilvl="4"/>
-    <w:lvlOverride w:ilvl="5"/>
-    <w:lvlOverride w:ilvl="6"/>
-    <w:lvlOverride w:ilvl="7"/>
-    <w:lvlOverride w:ilvl="8"/>
+  <w:num w:numId="22" w16cid:durableId="713962415">
+    <w:abstractNumId w:val="5"/>
   </w:num>
 </w:numbering>
 </file>
@@ -4382,7 +4194,7 @@
   <w:docDefaults>
     <w:rPrDefault>
       <w:rPr>
-        <w:rFonts w:asciiTheme="minorHAnsi" w:hAnsiTheme="minorHAnsi" w:eastAsiaTheme="minorHAnsi" w:cstheme="minorBidi"/>
+        <w:rFonts w:asciiTheme="minorHAnsi" w:eastAsiaTheme="minorHAnsi" w:hAnsiTheme="minorHAnsi" w:cstheme="minorBidi"/>
         <w:kern w:val="2"/>
         <w:sz w:val="24"/>
         <w:szCs w:val="24"/>
@@ -4399,14 +4211,14 @@
   <w:latentStyles w:defLockedState="0" w:defUIPriority="99" w:defSemiHidden="0" w:defUnhideWhenUsed="0" w:defQFormat="0" w:count="376">
     <w:lsdException w:name="Normal" w:uiPriority="0" w:qFormat="1"/>
     <w:lsdException w:name="heading 1" w:uiPriority="9" w:qFormat="1"/>
-    <w:lsdException w:name="heading 2" w:uiPriority="9" w:semiHidden="1" w:unhideWhenUsed="1" w:qFormat="1"/>
-    <w:lsdException w:name="heading 3" w:uiPriority="9" w:semiHidden="1" w:unhideWhenUsed="1" w:qFormat="1"/>
-    <w:lsdException w:name="heading 4" w:uiPriority="9" w:semiHidden="1" w:unhideWhenUsed="1" w:qFormat="1"/>
-    <w:lsdException w:name="heading 5" w:uiPriority="9" w:semiHidden="1" w:unhideWhenUsed="1" w:qFormat="1"/>
-    <w:lsdException w:name="heading 6" w:uiPriority="9" w:semiHidden="1" w:unhideWhenUsed="1" w:qFormat="1"/>
-    <w:lsdException w:name="heading 7" w:uiPriority="9" w:semiHidden="1" w:unhideWhenUsed="1" w:qFormat="1"/>
-    <w:lsdException w:name="heading 8" w:uiPriority="9" w:semiHidden="1" w:unhideWhenUsed="1" w:qFormat="1"/>
-    <w:lsdException w:name="heading 9" w:uiPriority="9" w:semiHidden="1" w:unhideWhenUsed="1" w:qFormat="1"/>
+    <w:lsdException w:name="heading 2" w:semiHidden="1" w:uiPriority="9" w:unhideWhenUsed="1" w:qFormat="1"/>
+    <w:lsdException w:name="heading 3" w:semiHidden="1" w:uiPriority="9" w:unhideWhenUsed="1" w:qFormat="1"/>
+    <w:lsdException w:name="heading 4" w:semiHidden="1" w:uiPriority="9" w:unhideWhenUsed="1" w:qFormat="1"/>
+    <w:lsdException w:name="heading 5" w:semiHidden="1" w:uiPriority="9" w:unhideWhenUsed="1" w:qFormat="1"/>
+    <w:lsdException w:name="heading 6" w:semiHidden="1" w:uiPriority="9" w:unhideWhenUsed="1" w:qFormat="1"/>
+    <w:lsdException w:name="heading 7" w:semiHidden="1" w:uiPriority="9" w:unhideWhenUsed="1" w:qFormat="1"/>
+    <w:lsdException w:name="heading 8" w:semiHidden="1" w:uiPriority="9" w:unhideWhenUsed="1" w:qFormat="1"/>
+    <w:lsdException w:name="heading 9" w:semiHidden="1" w:uiPriority="9" w:unhideWhenUsed="1" w:qFormat="1"/>
     <w:lsdException w:name="index 1" w:semiHidden="1" w:unhideWhenUsed="1"/>
     <w:lsdException w:name="index 2" w:semiHidden="1" w:unhideWhenUsed="1"/>
     <w:lsdException w:name="index 3" w:semiHidden="1" w:unhideWhenUsed="1"/>
@@ -4416,22 +4228,22 @@
     <w:lsdException w:name="index 7" w:semiHidden="1" w:unhideWhenUsed="1"/>
     <w:lsdException w:name="index 8" w:semiHidden="1" w:unhideWhenUsed="1"/>
     <w:lsdException w:name="index 9" w:semiHidden="1" w:unhideWhenUsed="1"/>
-    <w:lsdException w:name="toc 1" w:uiPriority="39" w:semiHidden="1" w:unhideWhenUsed="1"/>
-    <w:lsdException w:name="toc 2" w:uiPriority="39" w:semiHidden="1" w:unhideWhenUsed="1"/>
-    <w:lsdException w:name="toc 3" w:uiPriority="39" w:semiHidden="1" w:unhideWhenUsed="1"/>
-    <w:lsdException w:name="toc 4" w:uiPriority="39" w:semiHidden="1" w:unhideWhenUsed="1"/>
-    <w:lsdException w:name="toc 5" w:uiPriority="39" w:semiHidden="1" w:unhideWhenUsed="1"/>
-    <w:lsdException w:name="toc 6" w:uiPriority="39" w:semiHidden="1" w:unhideWhenUsed="1"/>
-    <w:lsdException w:name="toc 7" w:uiPriority="39" w:semiHidden="1" w:unhideWhenUsed="1"/>
-    <w:lsdException w:name="toc 8" w:uiPriority="39" w:semiHidden="1" w:unhideWhenUsed="1"/>
-    <w:lsdException w:name="toc 9" w:uiPriority="39" w:semiHidden="1" w:unhideWhenUsed="1"/>
+    <w:lsdException w:name="toc 1" w:semiHidden="1" w:uiPriority="39" w:unhideWhenUsed="1"/>
+    <w:lsdException w:name="toc 2" w:semiHidden="1" w:uiPriority="39" w:unhideWhenUsed="1"/>
+    <w:lsdException w:name="toc 3" w:semiHidden="1" w:uiPriority="39" w:unhideWhenUsed="1"/>
+    <w:lsdException w:name="toc 4" w:semiHidden="1" w:uiPriority="39" w:unhideWhenUsed="1"/>
+    <w:lsdException w:name="toc 5" w:semiHidden="1" w:uiPriority="39" w:unhideWhenUsed="1"/>
+    <w:lsdException w:name="toc 6" w:semiHidden="1" w:uiPriority="39" w:unhideWhenUsed="1"/>
+    <w:lsdException w:name="toc 7" w:semiHidden="1" w:uiPriority="39" w:unhideWhenUsed="1"/>
+    <w:lsdException w:name="toc 8" w:semiHidden="1" w:uiPriority="39" w:unhideWhenUsed="1"/>
+    <w:lsdException w:name="toc 9" w:semiHidden="1" w:uiPriority="39" w:unhideWhenUsed="1"/>
     <w:lsdException w:name="Normal Indent" w:semiHidden="1" w:unhideWhenUsed="1"/>
     <w:lsdException w:name="footnote text" w:semiHidden="1" w:unhideWhenUsed="1"/>
     <w:lsdException w:name="annotation text" w:semiHidden="1" w:unhideWhenUsed="1"/>
     <w:lsdException w:name="header" w:semiHidden="1" w:unhideWhenUsed="1"/>
     <w:lsdException w:name="footer" w:semiHidden="1" w:unhideWhenUsed="1"/>
     <w:lsdException w:name="index heading" w:semiHidden="1" w:unhideWhenUsed="1"/>
-    <w:lsdException w:name="caption" w:uiPriority="35" w:semiHidden="1" w:unhideWhenUsed="1" w:qFormat="1"/>
+    <w:lsdException w:name="caption" w:semiHidden="1" w:uiPriority="35" w:unhideWhenUsed="1" w:qFormat="1"/>
     <w:lsdException w:name="table of figures" w:semiHidden="1" w:unhideWhenUsed="1"/>
     <w:lsdException w:name="envelope address" w:semiHidden="1" w:unhideWhenUsed="1"/>
     <w:lsdException w:name="envelope return" w:semiHidden="1" w:unhideWhenUsed="1"/>
@@ -4462,7 +4274,7 @@
     <w:lsdException w:name="Title" w:uiPriority="10" w:qFormat="1"/>
     <w:lsdException w:name="Closing" w:semiHidden="1" w:unhideWhenUsed="1"/>
     <w:lsdException w:name="Signature" w:semiHidden="1" w:unhideWhenUsed="1"/>
-    <w:lsdException w:name="Default Paragraph Font" w:uiPriority="1" w:semiHidden="1" w:unhideWhenUsed="1"/>
+    <w:lsdException w:name="Default Paragraph Font" w:semiHidden="1" w:uiPriority="1" w:unhideWhenUsed="1"/>
     <w:lsdException w:name="Body Text" w:semiHidden="1" w:unhideWhenUsed="1"/>
     <w:lsdException w:name="Body Text Indent" w:semiHidden="1" w:unhideWhenUsed="1"/>
     <w:lsdException w:name="List Continue" w:semiHidden="1" w:unhideWhenUsed="1"/>
@@ -4662,8 +4474,8 @@
     <w:lsdException w:name="Subtle Reference" w:uiPriority="31" w:qFormat="1"/>
     <w:lsdException w:name="Intense Reference" w:uiPriority="32" w:qFormat="1"/>
     <w:lsdException w:name="Book Title" w:uiPriority="33" w:qFormat="1"/>
-    <w:lsdException w:name="Bibliography" w:uiPriority="37" w:semiHidden="1" w:unhideWhenUsed="1"/>
-    <w:lsdException w:name="TOC Heading" w:uiPriority="39" w:semiHidden="1" w:unhideWhenUsed="1" w:qFormat="1"/>
+    <w:lsdException w:name="Bibliography" w:semiHidden="1" w:uiPriority="37" w:unhideWhenUsed="1"/>
+    <w:lsdException w:name="TOC Heading" w:semiHidden="1" w:uiPriority="39" w:unhideWhenUsed="1" w:qFormat="1"/>
     <w:lsdException w:name="Plain Table 1" w:uiPriority="41"/>
     <w:lsdException w:name="Plain Table 2" w:uiPriority="42"/>
     <w:lsdException w:name="Plain Table 3" w:uiPriority="43"/>
@@ -4774,7 +4586,7 @@
     <w:lsdException w:name="Unresolved Mention" w:semiHidden="1" w:unhideWhenUsed="1"/>
     <w:lsdException w:name="Smart Link" w:semiHidden="1" w:unhideWhenUsed="1"/>
   </w:latentStyles>
-  <w:style w:type="paragraph" w:styleId="Normal" w:default="1">
+  <w:style w:type="paragraph" w:default="1" w:styleId="Normal">
     <w:name w:val="Normal"/>
     <w:qFormat/>
   </w:style>
@@ -4793,7 +4605,7 @@
       <w:outlineLvl w:val="0"/>
     </w:pPr>
     <w:rPr>
-      <w:rFonts w:asciiTheme="majorHAnsi" w:hAnsiTheme="majorHAnsi" w:eastAsiaTheme="majorEastAsia" w:cstheme="majorBidi"/>
+      <w:rFonts w:asciiTheme="majorHAnsi" w:eastAsiaTheme="majorEastAsia" w:hAnsiTheme="majorHAnsi" w:cstheme="majorBidi"/>
       <w:color w:val="2F5496" w:themeColor="accent1" w:themeShade="BF"/>
       <w:sz w:val="40"/>
       <w:szCs w:val="40"/>
@@ -4816,7 +4628,7 @@
       <w:outlineLvl w:val="1"/>
     </w:pPr>
     <w:rPr>
-      <w:rFonts w:asciiTheme="majorHAnsi" w:hAnsiTheme="majorHAnsi" w:eastAsiaTheme="majorEastAsia" w:cstheme="majorBidi"/>
+      <w:rFonts w:asciiTheme="majorHAnsi" w:eastAsiaTheme="majorEastAsia" w:hAnsiTheme="majorHAnsi" w:cstheme="majorBidi"/>
       <w:color w:val="2F5496" w:themeColor="accent1" w:themeShade="BF"/>
       <w:sz w:val="32"/>
       <w:szCs w:val="32"/>
@@ -4977,12 +4789,13 @@
       <w:color w:val="272727" w:themeColor="text1" w:themeTint="D8"/>
     </w:rPr>
   </w:style>
-  <w:style w:type="character" w:styleId="DefaultParagraphFont" w:default="1">
+  <w:style w:type="character" w:default="1" w:styleId="DefaultParagraphFont">
     <w:name w:val="Default Paragraph Font"/>
     <w:uiPriority w:val="1"/>
+    <w:semiHidden/>
     <w:unhideWhenUsed/>
   </w:style>
-  <w:style w:type="table" w:styleId="TableNormal" w:default="1">
+  <w:style w:type="table" w:default="1" w:styleId="TableNormal">
     <w:name w:val="Normal Table"/>
     <w:uiPriority w:val="99"/>
     <w:semiHidden/>
@@ -4997,26 +4810,26 @@
       </w:tblCellMar>
     </w:tblPr>
   </w:style>
-  <w:style w:type="numbering" w:styleId="NoList" w:default="1">
+  <w:style w:type="numbering" w:default="1" w:styleId="NoList">
     <w:name w:val="No List"/>
     <w:uiPriority w:val="99"/>
     <w:semiHidden/>
     <w:unhideWhenUsed/>
   </w:style>
-  <w:style w:type="character" w:styleId="Heading1Char" w:customStyle="1">
+  <w:style w:type="character" w:customStyle="1" w:styleId="Heading1Char">
     <w:name w:val="Heading 1 Char"/>
     <w:basedOn w:val="DefaultParagraphFont"/>
     <w:link w:val="Heading1"/>
     <w:uiPriority w:val="9"/>
     <w:rsid w:val="009245D9"/>
     <w:rPr>
-      <w:rFonts w:asciiTheme="majorHAnsi" w:hAnsiTheme="majorHAnsi" w:eastAsiaTheme="majorEastAsia" w:cstheme="majorBidi"/>
+      <w:rFonts w:asciiTheme="majorHAnsi" w:eastAsiaTheme="majorEastAsia" w:hAnsiTheme="majorHAnsi" w:cstheme="majorBidi"/>
       <w:color w:val="2F5496" w:themeColor="accent1" w:themeShade="BF"/>
       <w:sz w:val="40"/>
       <w:szCs w:val="40"/>
     </w:rPr>
   </w:style>
-  <w:style w:type="character" w:styleId="Heading2Char" w:customStyle="1">
+  <w:style w:type="character" w:customStyle="1" w:styleId="Heading2Char">
     <w:name w:val="Heading 2 Char"/>
     <w:basedOn w:val="DefaultParagraphFont"/>
     <w:link w:val="Heading2"/>
@@ -5024,13 +4837,13 @@
     <w:semiHidden/>
     <w:rsid w:val="009245D9"/>
     <w:rPr>
-      <w:rFonts w:asciiTheme="majorHAnsi" w:hAnsiTheme="majorHAnsi" w:eastAsiaTheme="majorEastAsia" w:cstheme="majorBidi"/>
+      <w:rFonts w:asciiTheme="majorHAnsi" w:eastAsiaTheme="majorEastAsia" w:hAnsiTheme="majorHAnsi" w:cstheme="majorBidi"/>
       <w:color w:val="2F5496" w:themeColor="accent1" w:themeShade="BF"/>
       <w:sz w:val="32"/>
       <w:szCs w:val="32"/>
     </w:rPr>
   </w:style>
-  <w:style w:type="character" w:styleId="Heading3Char" w:customStyle="1">
+  <w:style w:type="character" w:customStyle="1" w:styleId="Heading3Char">
     <w:name w:val="Heading 3 Char"/>
     <w:basedOn w:val="DefaultParagraphFont"/>
     <w:link w:val="Heading3"/>
@@ -5044,7 +4857,7 @@
       <w:szCs w:val="28"/>
     </w:rPr>
   </w:style>
-  <w:style w:type="character" w:styleId="Heading4Char" w:customStyle="1">
+  <w:style w:type="character" w:customStyle="1" w:styleId="Heading4Char">
     <w:name w:val="Heading 4 Char"/>
     <w:basedOn w:val="DefaultParagraphFont"/>
     <w:link w:val="Heading4"/>
@@ -5058,7 +4871,7 @@
       <w:color w:val="2F5496" w:themeColor="accent1" w:themeShade="BF"/>
     </w:rPr>
   </w:style>
-  <w:style w:type="character" w:styleId="Heading5Char" w:customStyle="1">
+  <w:style w:type="character" w:customStyle="1" w:styleId="Heading5Char">
     <w:name w:val="Heading 5 Char"/>
     <w:basedOn w:val="DefaultParagraphFont"/>
     <w:link w:val="Heading5"/>
@@ -5070,7 +4883,7 @@
       <w:color w:val="2F5496" w:themeColor="accent1" w:themeShade="BF"/>
     </w:rPr>
   </w:style>
-  <w:style w:type="character" w:styleId="Heading6Char" w:customStyle="1">
+  <w:style w:type="character" w:customStyle="1" w:styleId="Heading6Char">
     <w:name w:val="Heading 6 Char"/>
     <w:basedOn w:val="DefaultParagraphFont"/>
     <w:link w:val="Heading6"/>
@@ -5084,7 +4897,7 @@
       <w:color w:val="595959" w:themeColor="text1" w:themeTint="A6"/>
     </w:rPr>
   </w:style>
-  <w:style w:type="character" w:styleId="Heading7Char" w:customStyle="1">
+  <w:style w:type="character" w:customStyle="1" w:styleId="Heading7Char">
     <w:name w:val="Heading 7 Char"/>
     <w:basedOn w:val="DefaultParagraphFont"/>
     <w:link w:val="Heading7"/>
@@ -5096,7 +4909,7 @@
       <w:color w:val="595959" w:themeColor="text1" w:themeTint="A6"/>
     </w:rPr>
   </w:style>
-  <w:style w:type="character" w:styleId="Heading8Char" w:customStyle="1">
+  <w:style w:type="character" w:customStyle="1" w:styleId="Heading8Char">
     <w:name w:val="Heading 8 Char"/>
     <w:basedOn w:val="DefaultParagraphFont"/>
     <w:link w:val="Heading8"/>
@@ -5110,7 +4923,7 @@
       <w:color w:val="272727" w:themeColor="text1" w:themeTint="D8"/>
     </w:rPr>
   </w:style>
-  <w:style w:type="character" w:styleId="Heading9Char" w:customStyle="1">
+  <w:style w:type="character" w:customStyle="1" w:styleId="Heading9Char">
     <w:name w:val="Heading 9 Char"/>
     <w:basedOn w:val="DefaultParagraphFont"/>
     <w:link w:val="Heading9"/>
@@ -5135,21 +4948,21 @@
       <w:contextualSpacing/>
     </w:pPr>
     <w:rPr>
-      <w:rFonts w:asciiTheme="majorHAnsi" w:hAnsiTheme="majorHAnsi" w:eastAsiaTheme="majorEastAsia" w:cstheme="majorBidi"/>
+      <w:rFonts w:asciiTheme="majorHAnsi" w:eastAsiaTheme="majorEastAsia" w:hAnsiTheme="majorHAnsi" w:cstheme="majorBidi"/>
       <w:spacing w:val="-10"/>
       <w:kern w:val="28"/>
       <w:sz w:val="56"/>
       <w:szCs w:val="56"/>
     </w:rPr>
   </w:style>
-  <w:style w:type="character" w:styleId="TitleChar" w:customStyle="1">
+  <w:style w:type="character" w:customStyle="1" w:styleId="TitleChar">
     <w:name w:val="Title Char"/>
     <w:basedOn w:val="DefaultParagraphFont"/>
     <w:link w:val="Title"/>
     <w:uiPriority w:val="10"/>
     <w:rsid w:val="009245D9"/>
     <w:rPr>
-      <w:rFonts w:asciiTheme="majorHAnsi" w:hAnsiTheme="majorHAnsi" w:eastAsiaTheme="majorEastAsia" w:cstheme="majorBidi"/>
+      <w:rFonts w:asciiTheme="majorHAnsi" w:eastAsiaTheme="majorEastAsia" w:hAnsiTheme="majorHAnsi" w:cstheme="majorBidi"/>
       <w:spacing w:val="-10"/>
       <w:kern w:val="28"/>
       <w:sz w:val="56"/>
@@ -5177,7 +4990,7 @@
       <w:szCs w:val="28"/>
     </w:rPr>
   </w:style>
-  <w:style w:type="character" w:styleId="SubtitleChar" w:customStyle="1">
+  <w:style w:type="character" w:customStyle="1" w:styleId="SubtitleChar">
     <w:name w:val="Subtitle Char"/>
     <w:basedOn w:val="DefaultParagraphFont"/>
     <w:link w:val="Subtitle"/>
@@ -5209,7 +5022,7 @@
       <w:color w:val="404040" w:themeColor="text1" w:themeTint="BF"/>
     </w:rPr>
   </w:style>
-  <w:style w:type="character" w:styleId="QuoteChar" w:customStyle="1">
+  <w:style w:type="character" w:customStyle="1" w:styleId="QuoteChar">
     <w:name w:val="Quote Char"/>
     <w:basedOn w:val="DefaultParagraphFont"/>
     <w:link w:val="Quote"/>
@@ -5254,8 +5067,8 @@
     <w:rsid w:val="009245D9"/>
     <w:pPr>
       <w:pBdr>
-        <w:top w:val="single" w:color="2F5496" w:themeColor="accent1" w:themeShade="BF" w:sz="4" w:space="10"/>
-        <w:bottom w:val="single" w:color="2F5496" w:themeColor="accent1" w:themeShade="BF" w:sz="4" w:space="10"/>
+        <w:top w:val="single" w:sz="4" w:space="10" w:color="2F5496" w:themeColor="accent1" w:themeShade="BF"/>
+        <w:bottom w:val="single" w:sz="4" w:space="10" w:color="2F5496" w:themeColor="accent1" w:themeShade="BF"/>
       </w:pBdr>
       <w:spacing w:before="360" w:after="360"/>
       <w:ind w:left="864" w:right="864"/>
@@ -5267,7 +5080,7 @@
       <w:color w:val="2F5496" w:themeColor="accent1" w:themeShade="BF"/>
     </w:rPr>
   </w:style>
-  <w:style w:type="character" w:styleId="IntenseQuoteChar" w:customStyle="1">
+  <w:style w:type="character" w:customStyle="1" w:styleId="IntenseQuoteChar">
     <w:name w:val="Intense Quote Char"/>
     <w:basedOn w:val="DefaultParagraphFont"/>
     <w:link w:val="IntenseQuote"/>

</xml_diff>